<commit_message>
quelques changements et ajouts
</commit_message>
<xml_diff>
--- a/ProjetMarketing1_2/Projet 1&2 - Le Marketing Digital.docx
+++ b/ProjetMarketing1_2/Projet 1&2 - Le Marketing Digital.docx
@@ -957,8 +957,6 @@
               </w:rPr>
               <w:t>NSS Magazine</w:t>
             </w:r>
-            <w:bookmarkStart w:id="0" w:name="_GoBack"/>
-            <w:bookmarkEnd w:id="0"/>
           </w:p>
         </w:tc>
       </w:tr>
@@ -1051,8 +1049,37 @@
                 <w:rFonts w:hint="default"/>
                 <w:sz w:val="24"/>
               </w:rPr>
+              <w:fldChar w:fldCharType="begin"/>
+            </w:r>
+            <w:r>
+              <w:rPr>
+                <w:rFonts w:hint="default"/>
+                <w:sz w:val="24"/>
+              </w:rPr>
+              <w:instrText xml:space="preserve"> HYPERLINK "https://www.basket4ballers.com/fr/blog" </w:instrText>
+            </w:r>
+            <w:r>
+              <w:rPr>
+                <w:rFonts w:hint="default"/>
+                <w:sz w:val="24"/>
+              </w:rPr>
+              <w:fldChar w:fldCharType="separate"/>
+            </w:r>
+            <w:r>
+              <w:rPr>
+                <w:rStyle w:val="7"/>
+                <w:rFonts w:hint="default"/>
+                <w:sz w:val="24"/>
+              </w:rPr>
               <w:t>https://www.basket4ballers.com/fr/blog</w:t>
             </w:r>
+            <w:r>
+              <w:rPr>
+                <w:rFonts w:hint="default"/>
+                <w:sz w:val="24"/>
+              </w:rPr>
+              <w:fldChar w:fldCharType="end"/>
+            </w:r>
           </w:p>
           <w:p>
             <w:pPr>
@@ -1063,6 +1090,16 @@
                 <w:sz w:val="24"/>
               </w:rPr>
             </w:pPr>
+          </w:p>
+          <w:p>
+            <w:pPr>
+              <w:pStyle w:val="10"/>
+              <w:spacing w:before="76"/>
+              <w:rPr>
+                <w:rFonts w:hint="default"/>
+                <w:sz w:val="24"/>
+              </w:rPr>
+            </w:pPr>
             <w:r>
               <w:rPr>
                 <w:rFonts w:hint="default"/>
@@ -1103,9 +1140,19 @@
           <w:p>
             <w:pPr>
               <w:pStyle w:val="10"/>
+              <w:spacing w:before="76"/>
+              <w:rPr>
+                <w:rFonts w:hint="default"/>
+                <w:sz w:val="24"/>
+              </w:rPr>
+            </w:pPr>
+          </w:p>
+          <w:p>
+            <w:pPr>
+              <w:pStyle w:val="10"/>
               <w:spacing w:before="69"/>
               <w:rPr>
-                <w:i/>
+                <w:rFonts w:hint="default"/>
                 <w:sz w:val="24"/>
               </w:rPr>
             </w:pPr>
@@ -1145,6 +1192,16 @@
               </w:rPr>
               <w:fldChar w:fldCharType="end"/>
             </w:r>
+          </w:p>
+          <w:p>
+            <w:pPr>
+              <w:pStyle w:val="10"/>
+              <w:spacing w:before="69"/>
+              <w:rPr>
+                <w:rFonts w:hint="default"/>
+                <w:sz w:val="24"/>
+              </w:rPr>
+            </w:pPr>
           </w:p>
         </w:tc>
       </w:tr>
@@ -1588,21 +1645,7 @@
             <w:pPr>
               <w:pStyle w:val="10"/>
               <w:spacing w:before="79"/>
-              <w:rPr>
-                <w:sz w:val="24"/>
-              </w:rPr>
-            </w:pPr>
-            <w:r>
-              <w:rPr>
-                <w:sz w:val="24"/>
-              </w:rPr>
-              <w:t>Type de post (infographie, texte, photo…) :</w:t>
-            </w:r>
-          </w:p>
-          <w:p>
-            <w:pPr>
-              <w:pStyle w:val="10"/>
-              <w:spacing w:before="79"/>
+              <w:ind w:left="0" w:leftChars="0" w:firstLine="0" w:firstLineChars="0"/>
               <w:rPr>
                 <w:rFonts w:hint="default"/>
                 <w:sz w:val="24"/>
@@ -1753,6 +1796,36 @@
               <w:pStyle w:val="10"/>
               <w:ind w:left="0"/>
               <w:rPr>
+                <w:rFonts w:hint="default" w:ascii="Arial" w:hAnsi="Arial" w:cs="Arial"/>
+                <w:sz w:val="24"/>
+                <w:lang w:val="fr-FR"/>
+              </w:rPr>
+            </w:pPr>
+            <w:r>
+              <w:rPr>
+                <w:rFonts w:hint="default" w:ascii="Arial" w:hAnsi="Arial" w:cs="Arial"/>
+                <w:sz w:val="24"/>
+                <w:lang w:val="fr-FR"/>
+              </w:rPr>
+              <w:t xml:space="preserve">Emailing: </w:t>
+            </w:r>
+          </w:p>
+          <w:p>
+            <w:pPr>
+              <w:pStyle w:val="10"/>
+              <w:ind w:left="0"/>
+              <w:rPr>
+                <w:rFonts w:hint="default" w:ascii="Arial" w:hAnsi="Arial" w:cs="Arial"/>
+                <w:sz w:val="24"/>
+                <w:lang w:val="fr-FR"/>
+              </w:rPr>
+            </w:pPr>
+          </w:p>
+          <w:p>
+            <w:pPr>
+              <w:pStyle w:val="10"/>
+              <w:ind w:left="0"/>
+              <w:rPr>
                 <w:rFonts w:hint="default" w:ascii="Times New Roman"/>
                 <w:sz w:val="24"/>
                 <w:lang w:val="fr-FR"/>
@@ -1760,26 +1833,7 @@
             </w:pPr>
             <w:r>
               <w:rPr>
-                <w:rFonts w:hint="default" w:ascii="Times New Roman"/>
-                <w:sz w:val="24"/>
-                <w:lang w:val="fr-FR"/>
-              </w:rPr>
-              <w:t xml:space="preserve">Emailing: </w:t>
-            </w:r>
-          </w:p>
-          <w:p>
-            <w:pPr>
-              <w:pStyle w:val="10"/>
-              <w:ind w:left="0"/>
-              <w:rPr>
-                <w:rFonts w:hint="default" w:ascii="Times New Roman"/>
-                <w:sz w:val="24"/>
-                <w:lang w:val="fr-FR"/>
-              </w:rPr>
-            </w:pPr>
-            <w:r>
-              <w:rPr>
-                <w:rFonts w:hint="default" w:ascii="Times New Roman"/>
+                <w:rFonts w:hint="default" w:ascii="Arial" w:hAnsi="Arial" w:cs="Arial"/>
                 <w:sz w:val="24"/>
                 <w:lang w:val="fr-FR"/>
               </w:rPr>
@@ -2060,6 +2114,15 @@
               <w:pStyle w:val="10"/>
               <w:spacing w:before="76"/>
               <w:rPr>
+                <w:sz w:val="24"/>
+              </w:rPr>
+            </w:pPr>
+          </w:p>
+          <w:p>
+            <w:pPr>
+              <w:pStyle w:val="10"/>
+              <w:spacing w:before="76"/>
+              <w:rPr>
                 <w:rFonts w:hint="default"/>
                 <w:sz w:val="24"/>
                 <w:lang w:val="fr-FR"/>
@@ -2127,6 +2190,16 @@
               <w:rPr>
                 <w:rFonts w:hint="default"/>
                 <w:sz w:val="24"/>
+              </w:rPr>
+            </w:pPr>
+          </w:p>
+          <w:p>
+            <w:pPr>
+              <w:pStyle w:val="10"/>
+              <w:spacing w:before="76"/>
+              <w:rPr>
+                <w:rFonts w:hint="default"/>
+                <w:sz w:val="24"/>
                 <w:lang w:val="fr-FR"/>
               </w:rPr>
             </w:pPr>
@@ -2155,8 +2228,52 @@
                 <w:sz w:val="24"/>
                 <w:lang w:val="fr-FR"/>
               </w:rPr>
+              <w:fldChar w:fldCharType="begin"/>
+            </w:r>
+            <w:r>
+              <w:rPr>
+                <w:rFonts w:hint="default"/>
+                <w:sz w:val="24"/>
+                <w:lang w:val="fr-FR"/>
+              </w:rPr>
+              <w:instrText xml:space="preserve"> HYPERLINK "https://www.pinterest.fr/pin/3518505935529042/" </w:instrText>
+            </w:r>
+            <w:r>
+              <w:rPr>
+                <w:rFonts w:hint="default"/>
+                <w:sz w:val="24"/>
+                <w:lang w:val="fr-FR"/>
+              </w:rPr>
+              <w:fldChar w:fldCharType="separate"/>
+            </w:r>
+            <w:r>
+              <w:rPr>
+                <w:rStyle w:val="7"/>
+                <w:rFonts w:hint="default"/>
+                <w:sz w:val="24"/>
+                <w:lang w:val="fr-FR"/>
+              </w:rPr>
               <w:t>https://www.pinterest.fr/pin/3518505935529042/</w:t>
             </w:r>
+            <w:r>
+              <w:rPr>
+                <w:rFonts w:hint="default"/>
+                <w:sz w:val="24"/>
+                <w:lang w:val="fr-FR"/>
+              </w:rPr>
+              <w:fldChar w:fldCharType="end"/>
+            </w:r>
+          </w:p>
+          <w:p>
+            <w:pPr>
+              <w:pStyle w:val="10"/>
+              <w:spacing w:before="76"/>
+              <w:rPr>
+                <w:rFonts w:hint="default"/>
+                <w:sz w:val="24"/>
+                <w:lang w:val="fr-FR"/>
+              </w:rPr>
+            </w:pPr>
           </w:p>
           <w:p>
             <w:pPr>
@@ -2294,7 +2411,9 @@
               <w:pStyle w:val="10"/>
               <w:spacing w:before="79"/>
               <w:rPr>
-                <w:sz w:val="24"/>
+                <w:rFonts w:hint="default"/>
+                <w:sz w:val="24"/>
+                <w:lang w:val="fr-FR"/>
               </w:rPr>
             </w:pPr>
             <w:r>
@@ -2302,6 +2421,14 @@
                 <w:sz w:val="24"/>
               </w:rPr>
               <w:t>Réseau :</w:t>
+            </w:r>
+            <w:r>
+              <w:rPr>
+                <w:rFonts w:hint="default"/>
+                <w:sz w:val="24"/>
+                <w:lang w:val="fr-FR"/>
+              </w:rPr>
+              <w:t xml:space="preserve"> Facebook</w:t>
             </w:r>
           </w:p>
         </w:tc>
@@ -2382,7 +2509,9 @@
               <w:pStyle w:val="10"/>
               <w:spacing w:before="68"/>
               <w:rPr>
-                <w:sz w:val="24"/>
+                <w:rFonts w:hint="default"/>
+                <w:sz w:val="24"/>
+                <w:lang w:val="fr-FR"/>
               </w:rPr>
             </w:pPr>
             <w:r>
@@ -2390,6 +2519,44 @@
                 <w:sz w:val="24"/>
               </w:rPr>
               <w:t>Lien :</w:t>
+            </w:r>
+            <w:r>
+              <w:rPr>
+                <w:rFonts w:hint="default"/>
+                <w:sz w:val="24"/>
+                <w:lang w:val="fr-FR"/>
+              </w:rPr>
+              <w:t xml:space="preserve"> </w:t>
+            </w:r>
+          </w:p>
+          <w:p>
+            <w:pPr>
+              <w:pStyle w:val="10"/>
+              <w:spacing w:before="68"/>
+              <w:rPr>
+                <w:rFonts w:hint="default"/>
+                <w:sz w:val="24"/>
+                <w:lang w:val="fr-FR"/>
+              </w:rPr>
+            </w:pPr>
+          </w:p>
+          <w:p>
+            <w:pPr>
+              <w:pStyle w:val="10"/>
+              <w:spacing w:before="68"/>
+              <w:rPr>
+                <w:rFonts w:hint="default"/>
+                <w:sz w:val="24"/>
+                <w:lang w:val="fr-FR"/>
+              </w:rPr>
+            </w:pPr>
+            <w:r>
+              <w:rPr>
+                <w:rFonts w:hint="default"/>
+                <w:sz w:val="24"/>
+                <w:lang w:val="fr-FR"/>
+              </w:rPr>
+              <w:t>https://sneakersfromfrance.com/blogs/sneakers-news</w:t>
             </w:r>
           </w:p>
         </w:tc>
@@ -2470,7 +2637,9 @@
               <w:pStyle w:val="10"/>
               <w:spacing w:before="71"/>
               <w:rPr>
-                <w:sz w:val="24"/>
+                <w:rFonts w:hint="default"/>
+                <w:sz w:val="24"/>
+                <w:lang w:val="fr-FR"/>
               </w:rPr>
             </w:pPr>
             <w:r>
@@ -2478,6 +2647,170 @@
                 <w:sz w:val="24"/>
               </w:rPr>
               <w:t>Liens ;</w:t>
+            </w:r>
+            <w:r>
+              <w:rPr>
+                <w:rFonts w:hint="default"/>
+                <w:sz w:val="24"/>
+                <w:lang w:val="fr-FR"/>
+              </w:rPr>
+              <w:t xml:space="preserve"> </w:t>
+            </w:r>
+          </w:p>
+          <w:p>
+            <w:pPr>
+              <w:pStyle w:val="10"/>
+              <w:spacing w:before="71"/>
+              <w:rPr>
+                <w:rFonts w:hint="default"/>
+                <w:sz w:val="24"/>
+                <w:lang w:val="fr-FR"/>
+              </w:rPr>
+            </w:pPr>
+          </w:p>
+          <w:p>
+            <w:pPr>
+              <w:pStyle w:val="10"/>
+              <w:spacing w:before="71"/>
+              <w:rPr>
+                <w:rFonts w:hint="default"/>
+                <w:sz w:val="24"/>
+                <w:lang w:val="fr-FR"/>
+              </w:rPr>
+            </w:pPr>
+            <w:r>
+              <w:rPr>
+                <w:rFonts w:hint="default"/>
+                <w:sz w:val="24"/>
+                <w:lang w:val="fr-FR"/>
+              </w:rPr>
+              <w:fldChar w:fldCharType="begin"/>
+            </w:r>
+            <w:r>
+              <w:rPr>
+                <w:rFonts w:hint="default"/>
+                <w:sz w:val="24"/>
+                <w:lang w:val="fr-FR"/>
+              </w:rPr>
+              <w:instrText xml:space="preserve"> HYPERLINK "https://fr.igraal.com/avis/Nike" </w:instrText>
+            </w:r>
+            <w:r>
+              <w:rPr>
+                <w:rFonts w:hint="default"/>
+                <w:sz w:val="24"/>
+                <w:lang w:val="fr-FR"/>
+              </w:rPr>
+              <w:fldChar w:fldCharType="separate"/>
+            </w:r>
+            <w:r>
+              <w:rPr>
+                <w:rStyle w:val="7"/>
+                <w:rFonts w:hint="default"/>
+                <w:sz w:val="24"/>
+                <w:lang w:val="fr-FR"/>
+              </w:rPr>
+              <w:t>https://fr.igraal.com/avis/Nike</w:t>
+            </w:r>
+            <w:r>
+              <w:rPr>
+                <w:rFonts w:hint="default"/>
+                <w:sz w:val="24"/>
+                <w:lang w:val="fr-FR"/>
+              </w:rPr>
+              <w:fldChar w:fldCharType="end"/>
+            </w:r>
+          </w:p>
+          <w:p>
+            <w:pPr>
+              <w:pStyle w:val="10"/>
+              <w:spacing w:before="71"/>
+              <w:rPr>
+                <w:rFonts w:hint="default"/>
+                <w:sz w:val="24"/>
+                <w:lang w:val="fr-FR"/>
+              </w:rPr>
+            </w:pPr>
+          </w:p>
+          <w:p>
+            <w:pPr>
+              <w:pStyle w:val="10"/>
+              <w:spacing w:before="71"/>
+              <w:rPr>
+                <w:rFonts w:hint="default"/>
+                <w:sz w:val="24"/>
+                <w:lang w:val="fr-FR"/>
+              </w:rPr>
+            </w:pPr>
+            <w:r>
+              <w:rPr>
+                <w:rFonts w:hint="default"/>
+                <w:sz w:val="24"/>
+                <w:lang w:val="fr-FR"/>
+              </w:rPr>
+              <w:fldChar w:fldCharType="begin"/>
+            </w:r>
+            <w:r>
+              <w:rPr>
+                <w:rFonts w:hint="default"/>
+                <w:sz w:val="24"/>
+                <w:lang w:val="fr-FR"/>
+              </w:rPr>
+              <w:instrText xml:space="preserve"> HYPERLINK "https://www.ma-reduc.com/avis/Nike.php#:~:text=La%20qualit%C3%A9%20des%20chaussures%20Nike,chez%20Nike%20et%20sont%20parfaites%20!" </w:instrText>
+            </w:r>
+            <w:r>
+              <w:rPr>
+                <w:rFonts w:hint="default"/>
+                <w:sz w:val="24"/>
+                <w:lang w:val="fr-FR"/>
+              </w:rPr>
+              <w:fldChar w:fldCharType="separate"/>
+            </w:r>
+            <w:r>
+              <w:rPr>
+                <w:rStyle w:val="7"/>
+                <w:rFonts w:hint="default"/>
+                <w:sz w:val="24"/>
+                <w:lang w:val="fr-FR"/>
+              </w:rPr>
+              <w:t>https://www.ma-reduc.com/avis/Nike.php#:~:text=La%20qualit%C3%A9%20des%20chaussures%20Nike,chez%20Nike%20et%20sont%20parfaites%20!</w:t>
+            </w:r>
+            <w:r>
+              <w:rPr>
+                <w:rFonts w:hint="default"/>
+                <w:sz w:val="24"/>
+                <w:lang w:val="fr-FR"/>
+              </w:rPr>
+              <w:fldChar w:fldCharType="end"/>
+            </w:r>
+          </w:p>
+          <w:p>
+            <w:pPr>
+              <w:pStyle w:val="10"/>
+              <w:spacing w:before="71"/>
+              <w:rPr>
+                <w:rFonts w:hint="default"/>
+                <w:sz w:val="24"/>
+                <w:lang w:val="fr-FR"/>
+              </w:rPr>
+            </w:pPr>
+          </w:p>
+          <w:p>
+            <w:pPr>
+              <w:pStyle w:val="10"/>
+              <w:spacing w:before="71"/>
+              <w:rPr>
+                <w:rFonts w:hint="default"/>
+                <w:sz w:val="24"/>
+                <w:lang w:val="fr-FR"/>
+              </w:rPr>
+            </w:pPr>
+            <w:r>
+              <w:rPr>
+                <w:rFonts w:hint="default"/>
+                <w:sz w:val="24"/>
+                <w:lang w:val="fr-FR"/>
+              </w:rPr>
+              <w:t>https://fr.trustpilot.com/review/www.nike.com</w:t>
             </w:r>
           </w:p>
         </w:tc>
@@ -2558,7 +2891,9 @@
               <w:pStyle w:val="10"/>
               <w:spacing w:before="73"/>
               <w:rPr>
-                <w:sz w:val="24"/>
+                <w:rFonts w:hint="default"/>
+                <w:sz w:val="24"/>
+                <w:lang w:val="fr-FR"/>
               </w:rPr>
             </w:pPr>
             <w:r>
@@ -2567,11 +2902,1855 @@
               </w:rPr>
               <w:t>Liens :</w:t>
             </w:r>
+            <w:r>
+              <w:rPr>
+                <w:rFonts w:hint="default"/>
+                <w:sz w:val="24"/>
+                <w:lang w:val="fr-FR"/>
+              </w:rPr>
+              <w:t xml:space="preserve"> </w:t>
+            </w:r>
+          </w:p>
+          <w:p>
+            <w:pPr>
+              <w:pStyle w:val="10"/>
+              <w:spacing w:before="73"/>
+              <w:rPr>
+                <w:rFonts w:hint="default"/>
+                <w:sz w:val="24"/>
+                <w:lang w:val="fr-FR"/>
+              </w:rPr>
+            </w:pPr>
+          </w:p>
+          <w:p>
+            <w:pPr>
+              <w:pStyle w:val="10"/>
+              <w:spacing w:before="73"/>
+              <w:rPr>
+                <w:rFonts w:hint="default"/>
+                <w:sz w:val="24"/>
+                <w:lang w:val="fr-FR"/>
+              </w:rPr>
+            </w:pPr>
+            <w:r>
+              <w:rPr>
+                <w:rFonts w:hint="default"/>
+                <w:sz w:val="24"/>
+                <w:lang w:val="fr-FR"/>
+              </w:rPr>
+              <w:fldChar w:fldCharType="begin"/>
+            </w:r>
+            <w:r>
+              <w:rPr>
+                <w:rFonts w:hint="default"/>
+                <w:sz w:val="24"/>
+                <w:lang w:val="fr-FR"/>
+              </w:rPr>
+              <w:instrText xml:space="preserve"> HYPERLINK "https://plus.lefigaro.fr/tag/nike" </w:instrText>
+            </w:r>
+            <w:r>
+              <w:rPr>
+                <w:rFonts w:hint="default"/>
+                <w:sz w:val="24"/>
+                <w:lang w:val="fr-FR"/>
+              </w:rPr>
+              <w:fldChar w:fldCharType="separate"/>
+            </w:r>
+            <w:r>
+              <w:rPr>
+                <w:rStyle w:val="7"/>
+                <w:rFonts w:hint="default"/>
+                <w:sz w:val="24"/>
+                <w:lang w:val="fr-FR"/>
+              </w:rPr>
+              <w:t>https://plus.lefigaro.fr/tag/nike</w:t>
+            </w:r>
+            <w:r>
+              <w:rPr>
+                <w:rFonts w:hint="default"/>
+                <w:sz w:val="24"/>
+                <w:lang w:val="fr-FR"/>
+              </w:rPr>
+              <w:fldChar w:fldCharType="end"/>
+            </w:r>
+          </w:p>
+          <w:p>
+            <w:pPr>
+              <w:pStyle w:val="10"/>
+              <w:spacing w:before="73"/>
+              <w:rPr>
+                <w:rFonts w:hint="default"/>
+                <w:sz w:val="24"/>
+                <w:lang w:val="fr-FR"/>
+              </w:rPr>
+            </w:pPr>
+          </w:p>
+          <w:p>
+            <w:pPr>
+              <w:pStyle w:val="10"/>
+              <w:spacing w:before="73"/>
+              <w:rPr>
+                <w:rFonts w:hint="default"/>
+                <w:sz w:val="24"/>
+                <w:lang w:val="fr-FR"/>
+              </w:rPr>
+            </w:pPr>
+            <w:r>
+              <w:rPr>
+                <w:rFonts w:hint="default"/>
+                <w:sz w:val="24"/>
+                <w:lang w:val="fr-FR"/>
+              </w:rPr>
+              <w:fldChar w:fldCharType="begin"/>
+            </w:r>
+            <w:r>
+              <w:rPr>
+                <w:rFonts w:hint="default"/>
+                <w:sz w:val="24"/>
+                <w:lang w:val="fr-FR"/>
+              </w:rPr>
+              <w:instrText xml:space="preserve"> HYPERLINK "https://www.lexpress.fr/tendances/mode-homme/nike_1471613.html" </w:instrText>
+            </w:r>
+            <w:r>
+              <w:rPr>
+                <w:rFonts w:hint="default"/>
+                <w:sz w:val="24"/>
+                <w:lang w:val="fr-FR"/>
+              </w:rPr>
+              <w:fldChar w:fldCharType="separate"/>
+            </w:r>
+            <w:r>
+              <w:rPr>
+                <w:rStyle w:val="7"/>
+                <w:rFonts w:hint="default"/>
+                <w:sz w:val="24"/>
+                <w:lang w:val="fr-FR"/>
+              </w:rPr>
+              <w:t>https://www.lexpress.fr/tendances/mode-homme/nike_1471613.html</w:t>
+            </w:r>
+            <w:r>
+              <w:rPr>
+                <w:rFonts w:hint="default"/>
+                <w:sz w:val="24"/>
+                <w:lang w:val="fr-FR"/>
+              </w:rPr>
+              <w:fldChar w:fldCharType="end"/>
+            </w:r>
+          </w:p>
+          <w:p>
+            <w:pPr>
+              <w:pStyle w:val="10"/>
+              <w:spacing w:before="73"/>
+              <w:rPr>
+                <w:rFonts w:hint="default"/>
+                <w:sz w:val="24"/>
+                <w:lang w:val="fr-FR"/>
+              </w:rPr>
+            </w:pPr>
+            <w:r>
+              <w:rPr>
+                <w:rFonts w:hint="default"/>
+                <w:sz w:val="24"/>
+                <w:lang w:val="fr-FR"/>
+              </w:rPr>
+              <w:t>https://www.lesechos.fr/industrie-services/conso-distribution/les-baskets-nike-resistent-a-la-crise-1248052</w:t>
+            </w:r>
+          </w:p>
+          <w:p>
+            <w:pPr>
+              <w:pStyle w:val="10"/>
+              <w:spacing w:before="73"/>
+              <w:rPr>
+                <w:rFonts w:hint="default"/>
+                <w:sz w:val="24"/>
+                <w:lang w:val="fr-FR"/>
+              </w:rPr>
+            </w:pPr>
           </w:p>
         </w:tc>
       </w:tr>
     </w:tbl>
     <w:p/>
+    <w:p/>
+    <w:p/>
+    <w:p/>
+    <w:p/>
+    <w:p/>
+    <w:p/>
+    <w:p/>
+    <w:p/>
+    <w:p/>
+    <w:p/>
+    <w:p/>
+    <w:p/>
+    <w:p/>
+    <w:p/>
+    <w:p/>
+    <w:p/>
+    <w:p/>
+    <w:p/>
+    <w:p/>
+    <w:p/>
+    <w:p/>
+    <w:p/>
+    <w:p/>
+    <w:p/>
+    <w:p/>
+    <w:p/>
+    <w:p/>
+    <w:p/>
+    <w:p/>
+    <w:p/>
+    <w:p/>
+    <w:p/>
+    <w:p/>
+    <w:p/>
+    <w:p/>
+    <w:p/>
+    <w:p/>
+    <w:p/>
+    <w:p/>
+    <w:p/>
+    <w:p/>
+    <w:p/>
+    <w:p/>
+    <w:p/>
+    <w:p/>
+    <w:p>
+      <w:pPr>
+        <w:keepNext w:val="0"/>
+        <w:keepLines w:val="0"/>
+        <w:widowControl/>
+        <w:suppressLineNumbers w:val="0"/>
+        <w:jc w:val="left"/>
+        <w:rPr>
+          <w:rFonts w:hint="default" w:ascii="Arial" w:hAnsi="Arial" w:eastAsia="SimSun" w:cs="Arial"/>
+          <w:i w:val="0"/>
+          <w:iCs w:val="0"/>
+          <w:color w:val="000000" w:themeColor="text1"/>
+          <w:kern w:val="0"/>
+          <w:sz w:val="38"/>
+          <w:szCs w:val="38"/>
+          <w:lang w:val="en-US" w:eastAsia="zh-CN" w:bidi="ar"/>
+          <w14:textFill>
+            <w14:solidFill>
+              <w14:schemeClr w14:val="tx1"/>
+            </w14:solidFill>
+          </w14:textFill>
+        </w:rPr>
+      </w:pPr>
+      <w:r>
+        <w:rPr>
+          <w:rFonts w:hint="default" w:ascii="Arial" w:hAnsi="Arial" w:eastAsia="SimSun" w:cs="Arial"/>
+          <w:i w:val="0"/>
+          <w:iCs w:val="0"/>
+          <w:color w:val="000000" w:themeColor="text1"/>
+          <w:kern w:val="0"/>
+          <w:sz w:val="38"/>
+          <w:szCs w:val="38"/>
+          <w:lang w:val="en-US" w:eastAsia="zh-CN" w:bidi="ar"/>
+          <w14:textFill>
+            <w14:solidFill>
+              <w14:schemeClr w14:val="tx1"/>
+            </w14:solidFill>
+          </w14:textFill>
+        </w:rPr>
+        <w:t xml:space="preserve">V - Activité 2 - Mise en place d’une stratégie </w:t>
+      </w:r>
+    </w:p>
+    <w:p>
+      <w:pPr>
+        <w:keepNext w:val="0"/>
+        <w:keepLines w:val="0"/>
+        <w:widowControl/>
+        <w:suppressLineNumbers w:val="0"/>
+        <w:jc w:val="left"/>
+        <w:rPr>
+          <w:rFonts w:hint="default" w:ascii="Arial" w:hAnsi="Arial" w:eastAsia="SimSun" w:cs="Arial"/>
+          <w:i w:val="0"/>
+          <w:iCs w:val="0"/>
+          <w:color w:val="000000" w:themeColor="text1"/>
+          <w:kern w:val="0"/>
+          <w:sz w:val="38"/>
+          <w:szCs w:val="38"/>
+          <w:lang w:val="en-US" w:eastAsia="zh-CN" w:bidi="ar"/>
+          <w14:textFill>
+            <w14:solidFill>
+              <w14:schemeClr w14:val="tx1"/>
+            </w14:solidFill>
+          </w14:textFill>
+        </w:rPr>
+      </w:pPr>
+      <w:r>
+        <w:rPr>
+          <w:rFonts w:hint="default" w:ascii="Arial" w:hAnsi="Arial" w:eastAsia="SimSun" w:cs="Arial"/>
+          <w:i w:val="0"/>
+          <w:iCs w:val="0"/>
+          <w:color w:val="000000" w:themeColor="text1"/>
+          <w:kern w:val="0"/>
+          <w:sz w:val="38"/>
+          <w:szCs w:val="38"/>
+          <w:lang w:val="en-US" w:eastAsia="zh-CN" w:bidi="ar"/>
+          <w14:textFill>
+            <w14:solidFill>
+              <w14:schemeClr w14:val="tx1"/>
+            </w14:solidFill>
+          </w14:textFill>
+        </w:rPr>
+        <w:t xml:space="preserve">d’Inbound Marketing </w:t>
+      </w:r>
+    </w:p>
+    <w:p>
+      <w:pPr>
+        <w:keepNext w:val="0"/>
+        <w:keepLines w:val="0"/>
+        <w:widowControl/>
+        <w:suppressLineNumbers w:val="0"/>
+        <w:jc w:val="left"/>
+        <w:rPr>
+          <w:rFonts w:hint="default" w:ascii="Arial" w:hAnsi="Arial" w:eastAsia="SimSun" w:cs="Arial"/>
+          <w:i w:val="0"/>
+          <w:iCs w:val="0"/>
+          <w:color w:val="000000" w:themeColor="text1"/>
+          <w:kern w:val="0"/>
+          <w:sz w:val="38"/>
+          <w:szCs w:val="38"/>
+          <w:lang w:val="en-US" w:eastAsia="zh-CN" w:bidi="ar"/>
+          <w14:textFill>
+            <w14:solidFill>
+              <w14:schemeClr w14:val="tx1"/>
+            </w14:solidFill>
+          </w14:textFill>
+        </w:rPr>
+      </w:pPr>
+    </w:p>
+    <w:p>
+      <w:pPr>
+        <w:keepNext w:val="0"/>
+        <w:keepLines w:val="0"/>
+        <w:widowControl/>
+        <w:suppressLineNumbers w:val="0"/>
+        <w:jc w:val="left"/>
+        <w:rPr>
+          <w:rFonts w:hint="default" w:ascii="Arial" w:hAnsi="Arial" w:cs="Arial"/>
+          <w:i w:val="0"/>
+          <w:iCs w:val="0"/>
+          <w:color w:val="000000" w:themeColor="text1"/>
+          <w14:textFill>
+            <w14:solidFill>
+              <w14:schemeClr w14:val="tx1"/>
+            </w14:solidFill>
+          </w14:textFill>
+        </w:rPr>
+      </w:pPr>
+      <w:r>
+        <w:rPr>
+          <w:rFonts w:hint="default" w:ascii="Arial" w:hAnsi="Arial" w:eastAsia="HelveticaNeue" w:cs="Arial"/>
+          <w:i w:val="0"/>
+          <w:iCs w:val="0"/>
+          <w:color w:val="000000" w:themeColor="text1"/>
+          <w:kern w:val="0"/>
+          <w:sz w:val="24"/>
+          <w:szCs w:val="24"/>
+          <w:lang w:val="en-US" w:eastAsia="zh-CN" w:bidi="ar"/>
+          <w14:textFill>
+            <w14:solidFill>
+              <w14:schemeClr w14:val="tx1"/>
+            </w14:solidFill>
+          </w14:textFill>
+        </w:rPr>
+        <w:t xml:space="preserve">Tiphaine est une jeune entrepreneuse très sportive de 26 ans qui a décidé de lancer sa </w:t>
+      </w:r>
+    </w:p>
+    <w:p>
+      <w:pPr>
+        <w:keepNext w:val="0"/>
+        <w:keepLines w:val="0"/>
+        <w:widowControl/>
+        <w:suppressLineNumbers w:val="0"/>
+        <w:jc w:val="left"/>
+        <w:rPr>
+          <w:rFonts w:hint="default" w:ascii="Arial" w:hAnsi="Arial" w:cs="Arial"/>
+          <w:i w:val="0"/>
+          <w:iCs w:val="0"/>
+          <w:color w:val="000000" w:themeColor="text1"/>
+          <w14:textFill>
+            <w14:solidFill>
+              <w14:schemeClr w14:val="tx1"/>
+            </w14:solidFill>
+          </w14:textFill>
+        </w:rPr>
+      </w:pPr>
+      <w:r>
+        <w:rPr>
+          <w:rFonts w:hint="default" w:ascii="Arial" w:hAnsi="Arial" w:eastAsia="HelveticaNeue" w:cs="Arial"/>
+          <w:i w:val="0"/>
+          <w:iCs w:val="0"/>
+          <w:color w:val="000000" w:themeColor="text1"/>
+          <w:kern w:val="0"/>
+          <w:sz w:val="24"/>
+          <w:szCs w:val="24"/>
+          <w:lang w:val="en-US" w:eastAsia="zh-CN" w:bidi="ar"/>
+          <w14:textFill>
+            <w14:solidFill>
+              <w14:schemeClr w14:val="tx1"/>
+            </w14:solidFill>
+          </w14:textFill>
+        </w:rPr>
+        <w:t xml:space="preserve">propre marque de déodorant à destination des sportifs. </w:t>
+      </w:r>
+    </w:p>
+    <w:p>
+      <w:pPr>
+        <w:keepNext w:val="0"/>
+        <w:keepLines w:val="0"/>
+        <w:widowControl/>
+        <w:suppressLineNumbers w:val="0"/>
+        <w:jc w:val="left"/>
+        <w:rPr>
+          <w:rFonts w:hint="default" w:ascii="Arial" w:hAnsi="Arial" w:eastAsia="HelveticaNeue" w:cs="Arial"/>
+          <w:i w:val="0"/>
+          <w:iCs w:val="0"/>
+          <w:color w:val="000000" w:themeColor="text1"/>
+          <w:kern w:val="0"/>
+          <w:sz w:val="24"/>
+          <w:szCs w:val="24"/>
+          <w:lang w:val="en-US" w:eastAsia="zh-CN" w:bidi="ar"/>
+          <w14:textFill>
+            <w14:solidFill>
+              <w14:schemeClr w14:val="tx1"/>
+            </w14:solidFill>
+          </w14:textFill>
+        </w:rPr>
+      </w:pPr>
+      <w:r>
+        <w:rPr>
+          <w:rFonts w:hint="default" w:ascii="Arial" w:hAnsi="Arial" w:eastAsia="HelveticaNeue" w:cs="Arial"/>
+          <w:i w:val="0"/>
+          <w:iCs w:val="0"/>
+          <w:color w:val="000000" w:themeColor="text1"/>
+          <w:kern w:val="0"/>
+          <w:sz w:val="24"/>
+          <w:szCs w:val="24"/>
+          <w:lang w:val="en-US" w:eastAsia="zh-CN" w:bidi="ar"/>
+          <w14:textFill>
+            <w14:solidFill>
+              <w14:schemeClr w14:val="tx1"/>
+            </w14:solidFill>
+          </w14:textFill>
+        </w:rPr>
+        <w:t xml:space="preserve">Son déodorant a été élaboré avec l’aide d’un laboratoire Pharmaceutique. </w:t>
+      </w:r>
+    </w:p>
+    <w:p>
+      <w:pPr>
+        <w:keepNext w:val="0"/>
+        <w:keepLines w:val="0"/>
+        <w:widowControl/>
+        <w:suppressLineNumbers w:val="0"/>
+        <w:jc w:val="left"/>
+        <w:rPr>
+          <w:rFonts w:hint="default" w:ascii="Arial" w:hAnsi="Arial" w:eastAsia="HelveticaNeue" w:cs="Arial"/>
+          <w:i w:val="0"/>
+          <w:iCs w:val="0"/>
+          <w:color w:val="000000" w:themeColor="text1"/>
+          <w:kern w:val="0"/>
+          <w:sz w:val="24"/>
+          <w:szCs w:val="24"/>
+          <w:lang w:val="en-US" w:eastAsia="zh-CN" w:bidi="ar"/>
+          <w14:textFill>
+            <w14:solidFill>
+              <w14:schemeClr w14:val="tx1"/>
+            </w14:solidFill>
+          </w14:textFill>
+        </w:rPr>
+      </w:pPr>
+    </w:p>
+    <w:p>
+      <w:pPr>
+        <w:keepNext w:val="0"/>
+        <w:keepLines w:val="0"/>
+        <w:widowControl/>
+        <w:suppressLineNumbers w:val="0"/>
+        <w:jc w:val="left"/>
+        <w:rPr>
+          <w:rFonts w:hint="default" w:ascii="Arial" w:hAnsi="Arial" w:cs="Arial"/>
+          <w:i w:val="0"/>
+          <w:iCs w:val="0"/>
+          <w:color w:val="000000" w:themeColor="text1"/>
+          <w14:textFill>
+            <w14:solidFill>
+              <w14:schemeClr w14:val="tx1"/>
+            </w14:solidFill>
+          </w14:textFill>
+        </w:rPr>
+      </w:pPr>
+      <w:r>
+        <w:rPr>
+          <w:rFonts w:hint="default" w:ascii="Arial" w:hAnsi="Arial" w:eastAsia="HelveticaNeue" w:cs="Arial"/>
+          <w:i w:val="0"/>
+          <w:iCs w:val="0"/>
+          <w:color w:val="000000" w:themeColor="text1"/>
+          <w:kern w:val="0"/>
+          <w:sz w:val="24"/>
+          <w:szCs w:val="24"/>
+          <w:lang w:val="en-US" w:eastAsia="zh-CN" w:bidi="ar"/>
+          <w14:textFill>
+            <w14:solidFill>
+              <w14:schemeClr w14:val="tx1"/>
+            </w14:solidFill>
+          </w14:textFill>
+        </w:rPr>
+        <w:t xml:space="preserve">Son 1er produit est un déodorant Roll-On Citron Bergamote Certififié Bio disponible en </w:t>
+      </w:r>
+    </w:p>
+    <w:p>
+      <w:pPr>
+        <w:keepNext w:val="0"/>
+        <w:keepLines w:val="0"/>
+        <w:widowControl/>
+        <w:suppressLineNumbers w:val="0"/>
+        <w:jc w:val="left"/>
+        <w:rPr>
+          <w:rFonts w:hint="default" w:ascii="Arial" w:hAnsi="Arial" w:cs="Arial"/>
+          <w:i w:val="0"/>
+          <w:iCs w:val="0"/>
+          <w:color w:val="000000" w:themeColor="text1"/>
+          <w14:textFill>
+            <w14:solidFill>
+              <w14:schemeClr w14:val="tx1"/>
+            </w14:solidFill>
+          </w14:textFill>
+        </w:rPr>
+      </w:pPr>
+      <w:r>
+        <w:rPr>
+          <w:rFonts w:hint="default" w:ascii="Arial" w:hAnsi="Arial" w:eastAsia="HelveticaNeue" w:cs="Arial"/>
+          <w:i w:val="0"/>
+          <w:iCs w:val="0"/>
+          <w:color w:val="000000" w:themeColor="text1"/>
+          <w:kern w:val="0"/>
+          <w:sz w:val="24"/>
+          <w:szCs w:val="24"/>
+          <w:lang w:val="en-US" w:eastAsia="zh-CN" w:bidi="ar"/>
+          <w14:textFill>
+            <w14:solidFill>
+              <w14:schemeClr w14:val="tx1"/>
+            </w14:solidFill>
+          </w14:textFill>
+        </w:rPr>
+        <w:t xml:space="preserve">50ml ou 100ml effiffifficace durant 48h (testé et approuvé par Serge Corp). Ce dernier </w:t>
+      </w:r>
+    </w:p>
+    <w:p>
+      <w:pPr>
+        <w:keepNext w:val="0"/>
+        <w:keepLines w:val="0"/>
+        <w:widowControl/>
+        <w:suppressLineNumbers w:val="0"/>
+        <w:jc w:val="left"/>
+        <w:rPr>
+          <w:rFonts w:hint="default" w:ascii="Arial" w:hAnsi="Arial" w:cs="Arial"/>
+          <w:i w:val="0"/>
+          <w:iCs w:val="0"/>
+          <w:color w:val="000000" w:themeColor="text1"/>
+          <w14:textFill>
+            <w14:solidFill>
+              <w14:schemeClr w14:val="tx1"/>
+            </w14:solidFill>
+          </w14:textFill>
+        </w:rPr>
+      </w:pPr>
+      <w:r>
+        <w:rPr>
+          <w:rFonts w:hint="default" w:ascii="Arial" w:hAnsi="Arial" w:eastAsia="HelveticaNeue" w:cs="Arial"/>
+          <w:i w:val="0"/>
+          <w:iCs w:val="0"/>
+          <w:color w:val="000000" w:themeColor="text1"/>
+          <w:kern w:val="0"/>
+          <w:sz w:val="24"/>
+          <w:szCs w:val="24"/>
+          <w:lang w:val="en-US" w:eastAsia="zh-CN" w:bidi="ar"/>
+          <w14:textFill>
+            <w14:solidFill>
+              <w14:schemeClr w14:val="tx1"/>
+            </w14:solidFill>
+          </w14:textFill>
+        </w:rPr>
+        <w:t xml:space="preserve">contient 3 ingrédients phares pour assurer effiffifficacité et sensorialité : </w:t>
+      </w:r>
+    </w:p>
+    <w:p>
+      <w:pPr>
+        <w:keepNext w:val="0"/>
+        <w:keepLines w:val="0"/>
+        <w:widowControl/>
+        <w:suppressLineNumbers w:val="0"/>
+        <w:jc w:val="left"/>
+        <w:rPr>
+          <w:rFonts w:hint="default" w:ascii="Arial" w:hAnsi="Arial" w:cs="Arial"/>
+          <w:i w:val="0"/>
+          <w:iCs w:val="0"/>
+          <w:color w:val="000000" w:themeColor="text1"/>
+          <w14:textFill>
+            <w14:solidFill>
+              <w14:schemeClr w14:val="tx1"/>
+            </w14:solidFill>
+          </w14:textFill>
+        </w:rPr>
+      </w:pPr>
+      <w:r>
+        <w:rPr>
+          <w:rFonts w:hint="default" w:ascii="Arial" w:hAnsi="Arial" w:eastAsia="HelveticaNeue" w:cs="Arial"/>
+          <w:i w:val="0"/>
+          <w:iCs w:val="0"/>
+          <w:color w:val="000000" w:themeColor="text1"/>
+          <w:kern w:val="0"/>
+          <w:sz w:val="24"/>
+          <w:szCs w:val="24"/>
+          <w:lang w:val="en-US" w:eastAsia="zh-CN" w:bidi="ar"/>
+          <w14:textFill>
+            <w14:solidFill>
+              <w14:schemeClr w14:val="tx1"/>
+            </w14:solidFill>
+          </w14:textFill>
+        </w:rPr>
+        <w:t xml:space="preserve">- Extrait de romarin </w:t>
+      </w:r>
+    </w:p>
+    <w:p>
+      <w:pPr>
+        <w:keepNext w:val="0"/>
+        <w:keepLines w:val="0"/>
+        <w:widowControl/>
+        <w:suppressLineNumbers w:val="0"/>
+        <w:jc w:val="left"/>
+        <w:rPr>
+          <w:rFonts w:hint="default" w:ascii="Arial" w:hAnsi="Arial" w:cs="Arial"/>
+          <w:i w:val="0"/>
+          <w:iCs w:val="0"/>
+          <w:color w:val="000000" w:themeColor="text1"/>
+          <w14:textFill>
+            <w14:solidFill>
+              <w14:schemeClr w14:val="tx1"/>
+            </w14:solidFill>
+          </w14:textFill>
+        </w:rPr>
+      </w:pPr>
+      <w:r>
+        <w:rPr>
+          <w:rFonts w:hint="default" w:ascii="Arial" w:hAnsi="Arial" w:eastAsia="HelveticaNeue" w:cs="Arial"/>
+          <w:i w:val="0"/>
+          <w:iCs w:val="0"/>
+          <w:color w:val="000000" w:themeColor="text1"/>
+          <w:kern w:val="0"/>
+          <w:sz w:val="24"/>
+          <w:szCs w:val="24"/>
+          <w:lang w:val="en-US" w:eastAsia="zh-CN" w:bidi="ar"/>
+          <w14:textFill>
+            <w14:solidFill>
+              <w14:schemeClr w14:val="tx1"/>
+            </w14:solidFill>
+          </w14:textFill>
+        </w:rPr>
+        <w:t xml:space="preserve">- Extrait d'aloe vera </w:t>
+      </w:r>
+    </w:p>
+    <w:p>
+      <w:pPr>
+        <w:keepNext w:val="0"/>
+        <w:keepLines w:val="0"/>
+        <w:widowControl/>
+        <w:suppressLineNumbers w:val="0"/>
+        <w:jc w:val="left"/>
+        <w:rPr>
+          <w:rFonts w:hint="default" w:ascii="Arial" w:hAnsi="Arial" w:eastAsia="HelveticaNeue" w:cs="Arial"/>
+          <w:i w:val="0"/>
+          <w:iCs w:val="0"/>
+          <w:color w:val="000000" w:themeColor="text1"/>
+          <w:kern w:val="0"/>
+          <w:sz w:val="24"/>
+          <w:szCs w:val="24"/>
+          <w:lang w:val="en-US" w:eastAsia="zh-CN" w:bidi="ar"/>
+          <w14:textFill>
+            <w14:solidFill>
+              <w14:schemeClr w14:val="tx1"/>
+            </w14:solidFill>
+          </w14:textFill>
+        </w:rPr>
+      </w:pPr>
+      <w:r>
+        <w:rPr>
+          <w:rFonts w:hint="default" w:ascii="Arial" w:hAnsi="Arial" w:eastAsia="HelveticaNeue" w:cs="Arial"/>
+          <w:i w:val="0"/>
+          <w:iCs w:val="0"/>
+          <w:color w:val="000000" w:themeColor="text1"/>
+          <w:kern w:val="0"/>
+          <w:sz w:val="24"/>
+          <w:szCs w:val="24"/>
+          <w:lang w:val="en-US" w:eastAsia="zh-CN" w:bidi="ar"/>
+          <w14:textFill>
+            <w14:solidFill>
+              <w14:schemeClr w14:val="tx1"/>
+            </w14:solidFill>
+          </w14:textFill>
+        </w:rPr>
+        <w:t xml:space="preserve">- Extrait de flfleur de souci </w:t>
+      </w:r>
+    </w:p>
+    <w:p>
+      <w:pPr>
+        <w:keepNext w:val="0"/>
+        <w:keepLines w:val="0"/>
+        <w:widowControl/>
+        <w:suppressLineNumbers w:val="0"/>
+        <w:jc w:val="left"/>
+        <w:rPr>
+          <w:rFonts w:hint="default" w:ascii="Arial" w:hAnsi="Arial" w:eastAsia="HelveticaNeue" w:cs="Arial"/>
+          <w:i w:val="0"/>
+          <w:iCs w:val="0"/>
+          <w:color w:val="000000" w:themeColor="text1"/>
+          <w:kern w:val="0"/>
+          <w:sz w:val="24"/>
+          <w:szCs w:val="24"/>
+          <w:lang w:val="en-US" w:eastAsia="zh-CN" w:bidi="ar"/>
+          <w14:textFill>
+            <w14:solidFill>
+              <w14:schemeClr w14:val="tx1"/>
+            </w14:solidFill>
+          </w14:textFill>
+        </w:rPr>
+      </w:pPr>
+    </w:p>
+    <w:p>
+      <w:pPr>
+        <w:keepNext w:val="0"/>
+        <w:keepLines w:val="0"/>
+        <w:widowControl/>
+        <w:suppressLineNumbers w:val="0"/>
+        <w:jc w:val="left"/>
+        <w:rPr>
+          <w:rFonts w:hint="default" w:ascii="Arial" w:hAnsi="Arial" w:cs="Arial"/>
+          <w:i w:val="0"/>
+          <w:iCs w:val="0"/>
+          <w:color w:val="000000" w:themeColor="text1"/>
+          <w14:textFill>
+            <w14:solidFill>
+              <w14:schemeClr w14:val="tx1"/>
+            </w14:solidFill>
+          </w14:textFill>
+        </w:rPr>
+      </w:pPr>
+      <w:r>
+        <w:rPr>
+          <w:rFonts w:hint="default" w:ascii="Arial" w:hAnsi="Arial" w:eastAsia="HelveticaNeue" w:cs="Arial"/>
+          <w:i w:val="0"/>
+          <w:iCs w:val="0"/>
+          <w:color w:val="000000" w:themeColor="text1"/>
+          <w:kern w:val="0"/>
+          <w:sz w:val="24"/>
+          <w:szCs w:val="24"/>
+          <w:lang w:val="en-US" w:eastAsia="zh-CN" w:bidi="ar"/>
+          <w14:textFill>
+            <w14:solidFill>
+              <w14:schemeClr w14:val="tx1"/>
+            </w14:solidFill>
+          </w14:textFill>
+        </w:rPr>
+        <w:t xml:space="preserve">Elle souhaite toucher des sportifs, mais n’arrive pas encore à segmenter sa clientèle. </w:t>
+      </w:r>
+    </w:p>
+    <w:p>
+      <w:pPr>
+        <w:keepNext w:val="0"/>
+        <w:keepLines w:val="0"/>
+        <w:widowControl/>
+        <w:suppressLineNumbers w:val="0"/>
+        <w:jc w:val="left"/>
+        <w:rPr>
+          <w:rFonts w:hint="default" w:ascii="Arial" w:hAnsi="Arial" w:cs="Arial"/>
+          <w:i w:val="0"/>
+          <w:iCs w:val="0"/>
+          <w:color w:val="000000" w:themeColor="text1"/>
+          <w14:textFill>
+            <w14:solidFill>
+              <w14:schemeClr w14:val="tx1"/>
+            </w14:solidFill>
+          </w14:textFill>
+        </w:rPr>
+      </w:pPr>
+      <w:r>
+        <w:rPr>
+          <w:rFonts w:hint="default" w:ascii="Arial" w:hAnsi="Arial" w:eastAsia="HelveticaNeue" w:cs="Arial"/>
+          <w:i w:val="0"/>
+          <w:iCs w:val="0"/>
+          <w:color w:val="000000" w:themeColor="text1"/>
+          <w:kern w:val="0"/>
+          <w:sz w:val="24"/>
+          <w:szCs w:val="24"/>
+          <w:lang w:val="en-US" w:eastAsia="zh-CN" w:bidi="ar"/>
+          <w14:textFill>
+            <w14:solidFill>
+              <w14:schemeClr w14:val="tx1"/>
+            </w14:solidFill>
+          </w14:textFill>
+        </w:rPr>
+        <w:t xml:space="preserve">Dans le cadre du lancement de son produit, elle fait appel à vous pour l’aider à </w:t>
+      </w:r>
+    </w:p>
+    <w:p>
+      <w:pPr>
+        <w:keepNext w:val="0"/>
+        <w:keepLines w:val="0"/>
+        <w:widowControl/>
+        <w:suppressLineNumbers w:val="0"/>
+        <w:jc w:val="left"/>
+        <w:rPr>
+          <w:rFonts w:hint="default" w:ascii="Arial" w:hAnsi="Arial" w:cs="Arial"/>
+          <w:i w:val="0"/>
+          <w:iCs w:val="0"/>
+          <w:color w:val="000000" w:themeColor="text1"/>
+          <w14:textFill>
+            <w14:solidFill>
+              <w14:schemeClr w14:val="tx1"/>
+            </w14:solidFill>
+          </w14:textFill>
+        </w:rPr>
+      </w:pPr>
+      <w:r>
+        <w:rPr>
+          <w:rFonts w:hint="default" w:ascii="Arial" w:hAnsi="Arial" w:eastAsia="HelveticaNeue" w:cs="Arial"/>
+          <w:i w:val="0"/>
+          <w:iCs w:val="0"/>
+          <w:color w:val="000000" w:themeColor="text1"/>
+          <w:kern w:val="0"/>
+          <w:sz w:val="24"/>
+          <w:szCs w:val="24"/>
+          <w:lang w:val="en-US" w:eastAsia="zh-CN" w:bidi="ar"/>
+          <w14:textFill>
+            <w14:solidFill>
+              <w14:schemeClr w14:val="tx1"/>
+            </w14:solidFill>
+          </w14:textFill>
+        </w:rPr>
+        <w:t xml:space="preserve">construire sa stratégie d’inbound Marketing (elle connaît ce dernier point, car elle a lu </w:t>
+      </w:r>
+    </w:p>
+    <w:p>
+      <w:pPr>
+        <w:keepNext w:val="0"/>
+        <w:keepLines w:val="0"/>
+        <w:widowControl/>
+        <w:suppressLineNumbers w:val="0"/>
+        <w:jc w:val="left"/>
+        <w:rPr>
+          <w:rFonts w:hint="default" w:ascii="Arial" w:hAnsi="Arial" w:eastAsia="HelveticaNeue" w:cs="Arial"/>
+          <w:i w:val="0"/>
+          <w:iCs w:val="0"/>
+          <w:color w:val="000000" w:themeColor="text1"/>
+          <w:kern w:val="0"/>
+          <w:sz w:val="24"/>
+          <w:szCs w:val="24"/>
+          <w:lang w:val="en-US" w:eastAsia="zh-CN" w:bidi="ar"/>
+          <w14:textFill>
+            <w14:solidFill>
+              <w14:schemeClr w14:val="tx1"/>
+            </w14:solidFill>
+          </w14:textFill>
+        </w:rPr>
+      </w:pPr>
+      <w:r>
+        <w:rPr>
+          <w:rFonts w:hint="default" w:ascii="Arial" w:hAnsi="Arial" w:eastAsia="HelveticaNeue" w:cs="Arial"/>
+          <w:i w:val="0"/>
+          <w:iCs w:val="0"/>
+          <w:color w:val="000000" w:themeColor="text1"/>
+          <w:kern w:val="0"/>
+          <w:sz w:val="24"/>
+          <w:szCs w:val="24"/>
+          <w:lang w:val="en-US" w:eastAsia="zh-CN" w:bidi="ar"/>
+          <w14:textFill>
+            <w14:solidFill>
+              <w14:schemeClr w14:val="tx1"/>
+            </w14:solidFill>
+          </w14:textFill>
+        </w:rPr>
+        <w:t>un article récemment).</w:t>
+      </w:r>
+    </w:p>
+    <w:p>
+      <w:pPr>
+        <w:keepNext w:val="0"/>
+        <w:keepLines w:val="0"/>
+        <w:widowControl/>
+        <w:suppressLineNumbers w:val="0"/>
+        <w:jc w:val="left"/>
+        <w:rPr>
+          <w:rFonts w:hint="default" w:ascii="Arial" w:hAnsi="Arial" w:eastAsia="HelveticaNeue" w:cs="Arial"/>
+          <w:i w:val="0"/>
+          <w:iCs w:val="0"/>
+          <w:color w:val="000000" w:themeColor="text1"/>
+          <w:kern w:val="0"/>
+          <w:sz w:val="24"/>
+          <w:szCs w:val="24"/>
+          <w:lang w:val="en-US" w:eastAsia="zh-CN" w:bidi="ar"/>
+          <w14:textFill>
+            <w14:solidFill>
+              <w14:schemeClr w14:val="tx1"/>
+            </w14:solidFill>
+          </w14:textFill>
+        </w:rPr>
+      </w:pPr>
+    </w:p>
+    <w:p>
+      <w:pPr>
+        <w:keepNext w:val="0"/>
+        <w:keepLines w:val="0"/>
+        <w:widowControl/>
+        <w:suppressLineNumbers w:val="0"/>
+        <w:jc w:val="left"/>
+        <w:rPr>
+          <w:rFonts w:hint="default" w:ascii="Arial" w:hAnsi="Arial" w:cs="Arial"/>
+          <w:i w:val="0"/>
+          <w:iCs w:val="0"/>
+          <w:color w:val="000000" w:themeColor="text1"/>
+          <w14:textFill>
+            <w14:solidFill>
+              <w14:schemeClr w14:val="tx1"/>
+            </w14:solidFill>
+          </w14:textFill>
+        </w:rPr>
+      </w:pPr>
+      <w:r>
+        <w:rPr>
+          <w:rFonts w:hint="default" w:ascii="Arial" w:hAnsi="Arial" w:eastAsia="HelveticaNeue" w:cs="Arial"/>
+          <w:i w:val="0"/>
+          <w:iCs w:val="0"/>
+          <w:color w:val="000000" w:themeColor="text1"/>
+          <w:kern w:val="0"/>
+          <w:sz w:val="24"/>
+          <w:szCs w:val="24"/>
+          <w:lang w:val="en-US" w:eastAsia="zh-CN" w:bidi="ar"/>
+          <w14:textFill>
+            <w14:solidFill>
+              <w14:schemeClr w14:val="tx1"/>
+            </w14:solidFill>
+          </w14:textFill>
+        </w:rPr>
+        <w:t xml:space="preserve"> </w:t>
+      </w:r>
+    </w:p>
+    <w:p>
+      <w:pPr>
+        <w:keepNext w:val="0"/>
+        <w:keepLines w:val="0"/>
+        <w:widowControl/>
+        <w:suppressLineNumbers w:val="0"/>
+        <w:jc w:val="left"/>
+        <w:rPr>
+          <w:rFonts w:hint="default" w:ascii="Arial" w:hAnsi="Arial" w:eastAsia="HelveticaNeue-Bold" w:cs="Arial"/>
+          <w:b/>
+          <w:bCs/>
+          <w:i w:val="0"/>
+          <w:iCs w:val="0"/>
+          <w:color w:val="000000" w:themeColor="text1"/>
+          <w:kern w:val="0"/>
+          <w:sz w:val="24"/>
+          <w:szCs w:val="24"/>
+          <w:lang w:val="en-US" w:eastAsia="zh-CN" w:bidi="ar"/>
+          <w14:textFill>
+            <w14:solidFill>
+              <w14:schemeClr w14:val="tx1"/>
+            </w14:solidFill>
+          </w14:textFill>
+        </w:rPr>
+      </w:pPr>
+      <w:r>
+        <w:rPr>
+          <w:rFonts w:hint="default" w:ascii="Arial" w:hAnsi="Arial" w:eastAsia="HelveticaNeue-Bold" w:cs="Arial"/>
+          <w:b/>
+          <w:bCs/>
+          <w:i w:val="0"/>
+          <w:iCs w:val="0"/>
+          <w:color w:val="000000" w:themeColor="text1"/>
+          <w:kern w:val="0"/>
+          <w:sz w:val="24"/>
+          <w:szCs w:val="24"/>
+          <w:lang w:val="en-US" w:eastAsia="zh-CN" w:bidi="ar"/>
+          <w14:textFill>
+            <w14:solidFill>
+              <w14:schemeClr w14:val="tx1"/>
+            </w14:solidFill>
+          </w14:textFill>
+        </w:rPr>
+        <w:t xml:space="preserve">Tâches à réaliser : </w:t>
+      </w:r>
+    </w:p>
+    <w:p>
+      <w:pPr>
+        <w:keepNext w:val="0"/>
+        <w:keepLines w:val="0"/>
+        <w:widowControl/>
+        <w:suppressLineNumbers w:val="0"/>
+        <w:jc w:val="left"/>
+        <w:rPr>
+          <w:rFonts w:hint="default" w:ascii="Arial" w:hAnsi="Arial" w:eastAsia="HelveticaNeue-Bold" w:cs="Arial"/>
+          <w:b/>
+          <w:bCs/>
+          <w:i w:val="0"/>
+          <w:iCs w:val="0"/>
+          <w:color w:val="000000" w:themeColor="text1"/>
+          <w:kern w:val="0"/>
+          <w:sz w:val="24"/>
+          <w:szCs w:val="24"/>
+          <w:lang w:val="en-US" w:eastAsia="zh-CN" w:bidi="ar"/>
+          <w14:textFill>
+            <w14:solidFill>
+              <w14:schemeClr w14:val="tx1"/>
+            </w14:solidFill>
+          </w14:textFill>
+        </w:rPr>
+      </w:pPr>
+    </w:p>
+    <w:p>
+      <w:pPr>
+        <w:keepNext w:val="0"/>
+        <w:keepLines w:val="0"/>
+        <w:widowControl/>
+        <w:suppressLineNumbers w:val="0"/>
+        <w:ind w:firstLine="720" w:firstLineChars="0"/>
+        <w:jc w:val="left"/>
+        <w:rPr>
+          <w:rFonts w:hint="default" w:ascii="Arial" w:hAnsi="Arial" w:cs="Arial"/>
+          <w:i w:val="0"/>
+          <w:iCs w:val="0"/>
+          <w:color w:val="000000" w:themeColor="text1"/>
+          <w14:textFill>
+            <w14:solidFill>
+              <w14:schemeClr w14:val="tx1"/>
+            </w14:solidFill>
+          </w14:textFill>
+        </w:rPr>
+      </w:pPr>
+      <w:r>
+        <w:rPr>
+          <w:rFonts w:hint="default" w:ascii="Arial" w:hAnsi="Arial" w:eastAsia="HelveticaNeue" w:cs="Arial"/>
+          <w:i w:val="0"/>
+          <w:iCs w:val="0"/>
+          <w:color w:val="000000" w:themeColor="text1"/>
+          <w:kern w:val="0"/>
+          <w:sz w:val="24"/>
+          <w:szCs w:val="24"/>
+          <w:lang w:val="en-US" w:eastAsia="zh-CN" w:bidi="ar"/>
+          <w14:textFill>
+            <w14:solidFill>
+              <w14:schemeClr w14:val="tx1"/>
+            </w14:solidFill>
+          </w14:textFill>
+        </w:rPr>
+        <w:t xml:space="preserve">1. Déterminer les cibles de communication : cœur de cible, cible primaire (avec des </w:t>
+      </w:r>
+    </w:p>
+    <w:p>
+      <w:pPr>
+        <w:keepNext w:val="0"/>
+        <w:keepLines w:val="0"/>
+        <w:widowControl/>
+        <w:suppressLineNumbers w:val="0"/>
+        <w:ind w:firstLine="904" w:firstLineChars="377"/>
+        <w:jc w:val="left"/>
+        <w:rPr>
+          <w:rFonts w:hint="default" w:ascii="Arial" w:hAnsi="Arial" w:eastAsia="HelveticaNeue" w:cs="Arial"/>
+          <w:i w:val="0"/>
+          <w:iCs w:val="0"/>
+          <w:color w:val="000000" w:themeColor="text1"/>
+          <w:kern w:val="0"/>
+          <w:sz w:val="24"/>
+          <w:szCs w:val="24"/>
+          <w:lang w:val="en-US" w:eastAsia="zh-CN" w:bidi="ar"/>
+          <w14:textFill>
+            <w14:solidFill>
+              <w14:schemeClr w14:val="tx1"/>
+            </w14:solidFill>
+          </w14:textFill>
+        </w:rPr>
+      </w:pPr>
+      <w:r>
+        <w:rPr>
+          <w:rFonts w:hint="default" w:ascii="Arial" w:hAnsi="Arial" w:eastAsia="HelveticaNeue" w:cs="Arial"/>
+          <w:i w:val="0"/>
+          <w:iCs w:val="0"/>
+          <w:color w:val="000000" w:themeColor="text1"/>
+          <w:kern w:val="0"/>
+          <w:sz w:val="24"/>
+          <w:szCs w:val="24"/>
+          <w:lang w:val="en-US" w:eastAsia="zh-CN" w:bidi="ar"/>
+          <w14:textFill>
+            <w14:solidFill>
+              <w14:schemeClr w14:val="tx1"/>
+            </w14:solidFill>
+          </w14:textFill>
+        </w:rPr>
+        <w:t xml:space="preserve">personae, elle adore les personae) et enfifin cible secondaire. </w:t>
+      </w:r>
+    </w:p>
+    <w:p>
+      <w:pPr>
+        <w:keepNext w:val="0"/>
+        <w:keepLines w:val="0"/>
+        <w:widowControl/>
+        <w:suppressLineNumbers w:val="0"/>
+        <w:ind w:firstLine="904" w:firstLineChars="377"/>
+        <w:jc w:val="left"/>
+        <w:rPr>
+          <w:rFonts w:hint="default" w:ascii="Arial" w:hAnsi="Arial" w:eastAsia="HelveticaNeue" w:cs="Arial"/>
+          <w:i w:val="0"/>
+          <w:iCs w:val="0"/>
+          <w:color w:val="000000" w:themeColor="text1"/>
+          <w:kern w:val="0"/>
+          <w:sz w:val="24"/>
+          <w:szCs w:val="24"/>
+          <w:lang w:val="en-US" w:eastAsia="zh-CN" w:bidi="ar"/>
+          <w14:textFill>
+            <w14:solidFill>
+              <w14:schemeClr w14:val="tx1"/>
+            </w14:solidFill>
+          </w14:textFill>
+        </w:rPr>
+      </w:pPr>
+    </w:p>
+    <w:p>
+      <w:pPr>
+        <w:keepNext w:val="0"/>
+        <w:keepLines w:val="0"/>
+        <w:widowControl/>
+        <w:suppressLineNumbers w:val="0"/>
+        <w:ind w:firstLine="720" w:firstLineChars="0"/>
+        <w:jc w:val="left"/>
+        <w:rPr>
+          <w:rFonts w:hint="default" w:ascii="Arial" w:hAnsi="Arial" w:cs="Arial"/>
+          <w:i w:val="0"/>
+          <w:iCs w:val="0"/>
+          <w:color w:val="000000" w:themeColor="text1"/>
+          <w14:textFill>
+            <w14:solidFill>
+              <w14:schemeClr w14:val="tx1"/>
+            </w14:solidFill>
+          </w14:textFill>
+        </w:rPr>
+      </w:pPr>
+      <w:r>
+        <w:rPr>
+          <w:rFonts w:hint="default" w:ascii="Arial" w:hAnsi="Arial" w:eastAsia="HelveticaNeue" w:cs="Arial"/>
+          <w:i w:val="0"/>
+          <w:iCs w:val="0"/>
+          <w:color w:val="000000" w:themeColor="text1"/>
+          <w:kern w:val="0"/>
+          <w:sz w:val="24"/>
+          <w:szCs w:val="24"/>
+          <w:lang w:val="en-US" w:eastAsia="zh-CN" w:bidi="ar"/>
+          <w14:textFill>
+            <w14:solidFill>
+              <w14:schemeClr w14:val="tx1"/>
+            </w14:solidFill>
+          </w14:textFill>
+        </w:rPr>
+        <w:t xml:space="preserve">2. Étudiez la concurrence sur leur communication (étude des réseaux sociaux, </w:t>
+      </w:r>
+    </w:p>
+    <w:p>
+      <w:pPr>
+        <w:keepNext w:val="0"/>
+        <w:keepLines w:val="0"/>
+        <w:widowControl/>
+        <w:suppressLineNumbers w:val="0"/>
+        <w:ind w:firstLine="904" w:firstLineChars="377"/>
+        <w:jc w:val="left"/>
+        <w:rPr>
+          <w:rFonts w:hint="default" w:ascii="Arial" w:hAnsi="Arial" w:cs="Arial"/>
+          <w:i w:val="0"/>
+          <w:iCs w:val="0"/>
+          <w:color w:val="000000" w:themeColor="text1"/>
+          <w14:textFill>
+            <w14:solidFill>
+              <w14:schemeClr w14:val="tx1"/>
+            </w14:solidFill>
+          </w14:textFill>
+        </w:rPr>
+      </w:pPr>
+      <w:r>
+        <w:rPr>
+          <w:rFonts w:hint="default" w:ascii="Arial" w:hAnsi="Arial" w:eastAsia="HelveticaNeue" w:cs="Arial"/>
+          <w:i w:val="0"/>
+          <w:iCs w:val="0"/>
+          <w:color w:val="000000" w:themeColor="text1"/>
+          <w:kern w:val="0"/>
+          <w:sz w:val="24"/>
+          <w:szCs w:val="24"/>
+          <w:lang w:val="en-US" w:eastAsia="zh-CN" w:bidi="ar"/>
+          <w14:textFill>
+            <w14:solidFill>
+              <w14:schemeClr w14:val="tx1"/>
+            </w14:solidFill>
+          </w14:textFill>
+        </w:rPr>
+        <w:t xml:space="preserve">ont-ils eu une communication traditionnelle ? Déterminez 1 parcours client pour </w:t>
+      </w:r>
+    </w:p>
+    <w:p>
+      <w:pPr>
+        <w:keepNext w:val="0"/>
+        <w:keepLines w:val="0"/>
+        <w:widowControl/>
+        <w:suppressLineNumbers w:val="0"/>
+        <w:ind w:firstLine="904" w:firstLineChars="377"/>
+        <w:jc w:val="left"/>
+        <w:rPr>
+          <w:rFonts w:hint="default" w:ascii="Arial" w:hAnsi="Arial" w:eastAsia="HelveticaNeue" w:cs="Arial"/>
+          <w:i w:val="0"/>
+          <w:iCs w:val="0"/>
+          <w:color w:val="000000" w:themeColor="text1"/>
+          <w:kern w:val="0"/>
+          <w:sz w:val="24"/>
+          <w:szCs w:val="24"/>
+          <w:lang w:val="en-US" w:eastAsia="zh-CN" w:bidi="ar"/>
+          <w14:textFill>
+            <w14:solidFill>
+              <w14:schemeClr w14:val="tx1"/>
+            </w14:solidFill>
+          </w14:textFill>
+        </w:rPr>
+      </w:pPr>
+      <w:r>
+        <w:rPr>
+          <w:rFonts w:hint="default" w:ascii="Arial" w:hAnsi="Arial" w:eastAsia="HelveticaNeue" w:cs="Arial"/>
+          <w:i w:val="0"/>
+          <w:iCs w:val="0"/>
+          <w:color w:val="000000" w:themeColor="text1"/>
+          <w:kern w:val="0"/>
+          <w:sz w:val="24"/>
+          <w:szCs w:val="24"/>
+          <w:lang w:val="en-US" w:eastAsia="zh-CN" w:bidi="ar"/>
+          <w14:textFill>
+            <w14:solidFill>
+              <w14:schemeClr w14:val="tx1"/>
+            </w14:solidFill>
+          </w14:textFill>
+        </w:rPr>
+        <w:t xml:space="preserve">passer à l’acte d’achat (Tunnel de conversion Inbound Marketing). </w:t>
+      </w:r>
+    </w:p>
+    <w:p>
+      <w:pPr>
+        <w:keepNext w:val="0"/>
+        <w:keepLines w:val="0"/>
+        <w:widowControl/>
+        <w:suppressLineNumbers w:val="0"/>
+        <w:ind w:firstLine="904" w:firstLineChars="377"/>
+        <w:jc w:val="left"/>
+        <w:rPr>
+          <w:rFonts w:hint="default" w:ascii="Arial" w:hAnsi="Arial" w:eastAsia="HelveticaNeue" w:cs="Arial"/>
+          <w:i w:val="0"/>
+          <w:iCs w:val="0"/>
+          <w:color w:val="000000" w:themeColor="text1"/>
+          <w:kern w:val="0"/>
+          <w:sz w:val="24"/>
+          <w:szCs w:val="24"/>
+          <w:lang w:val="en-US" w:eastAsia="zh-CN" w:bidi="ar"/>
+          <w14:textFill>
+            <w14:solidFill>
+              <w14:schemeClr w14:val="tx1"/>
+            </w14:solidFill>
+          </w14:textFill>
+        </w:rPr>
+      </w:pPr>
+    </w:p>
+    <w:p>
+      <w:pPr>
+        <w:keepNext w:val="0"/>
+        <w:keepLines w:val="0"/>
+        <w:widowControl/>
+        <w:suppressLineNumbers w:val="0"/>
+        <w:ind w:firstLine="720" w:firstLineChars="0"/>
+        <w:jc w:val="left"/>
+        <w:rPr>
+          <w:rFonts w:hint="default" w:ascii="Arial" w:hAnsi="Arial" w:cs="Arial"/>
+          <w:i w:val="0"/>
+          <w:iCs w:val="0"/>
+          <w:color w:val="000000" w:themeColor="text1"/>
+          <w14:textFill>
+            <w14:solidFill>
+              <w14:schemeClr w14:val="tx1"/>
+            </w14:solidFill>
+          </w14:textFill>
+        </w:rPr>
+      </w:pPr>
+      <w:r>
+        <w:rPr>
+          <w:rFonts w:hint="default" w:ascii="Arial" w:hAnsi="Arial" w:eastAsia="HelveticaNeue" w:cs="Arial"/>
+          <w:i w:val="0"/>
+          <w:iCs w:val="0"/>
+          <w:color w:val="000000" w:themeColor="text1"/>
+          <w:kern w:val="0"/>
+          <w:sz w:val="24"/>
+          <w:szCs w:val="24"/>
+          <w:lang w:val="en-US" w:eastAsia="zh-CN" w:bidi="ar"/>
+          <w14:textFill>
+            <w14:solidFill>
+              <w14:schemeClr w14:val="tx1"/>
+            </w14:solidFill>
+          </w14:textFill>
+        </w:rPr>
+        <w:t xml:space="preserve">3. Sachant qu’elle vient de se lancer, elle souhaite augmenter en visibilité. Quel(s) </w:t>
+      </w:r>
+    </w:p>
+    <w:p>
+      <w:pPr>
+        <w:keepNext w:val="0"/>
+        <w:keepLines w:val="0"/>
+        <w:widowControl/>
+        <w:suppressLineNumbers w:val="0"/>
+        <w:ind w:firstLine="904" w:firstLineChars="377"/>
+        <w:jc w:val="left"/>
+        <w:rPr>
+          <w:rFonts w:hint="default" w:ascii="Arial" w:hAnsi="Arial" w:cs="Arial"/>
+          <w:i w:val="0"/>
+          <w:iCs w:val="0"/>
+          <w:color w:val="000000" w:themeColor="text1"/>
+          <w14:textFill>
+            <w14:solidFill>
+              <w14:schemeClr w14:val="tx1"/>
+            </w14:solidFill>
+          </w14:textFill>
+        </w:rPr>
+      </w:pPr>
+      <w:r>
+        <w:rPr>
+          <w:rFonts w:hint="default" w:ascii="Arial" w:hAnsi="Arial" w:eastAsia="HelveticaNeue" w:cs="Arial"/>
+          <w:i w:val="0"/>
+          <w:iCs w:val="0"/>
+          <w:color w:val="000000" w:themeColor="text1"/>
+          <w:kern w:val="0"/>
+          <w:sz w:val="24"/>
+          <w:szCs w:val="24"/>
+          <w:lang w:val="en-US" w:eastAsia="zh-CN" w:bidi="ar"/>
+          <w14:textFill>
+            <w14:solidFill>
+              <w14:schemeClr w14:val="tx1"/>
+            </w14:solidFill>
+          </w14:textFill>
+        </w:rPr>
+        <w:t xml:space="preserve">est/sont selon vous les objectifs que vous conseillerez à Tiphaine ? Justififiez </w:t>
+      </w:r>
+    </w:p>
+    <w:p>
+      <w:pPr>
+        <w:keepNext w:val="0"/>
+        <w:keepLines w:val="0"/>
+        <w:widowControl/>
+        <w:suppressLineNumbers w:val="0"/>
+        <w:ind w:firstLine="904" w:firstLineChars="377"/>
+        <w:jc w:val="left"/>
+        <w:rPr>
+          <w:rFonts w:hint="default" w:ascii="Arial" w:hAnsi="Arial" w:eastAsia="HelveticaNeue" w:cs="Arial"/>
+          <w:i w:val="0"/>
+          <w:iCs w:val="0"/>
+          <w:color w:val="000000" w:themeColor="text1"/>
+          <w:kern w:val="0"/>
+          <w:sz w:val="24"/>
+          <w:szCs w:val="24"/>
+          <w:lang w:val="en-US" w:eastAsia="zh-CN" w:bidi="ar"/>
+          <w14:textFill>
+            <w14:solidFill>
+              <w14:schemeClr w14:val="tx1"/>
+            </w14:solidFill>
+          </w14:textFill>
+        </w:rPr>
+      </w:pPr>
+      <w:r>
+        <w:rPr>
+          <w:rFonts w:hint="default" w:ascii="Arial" w:hAnsi="Arial" w:eastAsia="HelveticaNeue" w:cs="Arial"/>
+          <w:i w:val="0"/>
+          <w:iCs w:val="0"/>
+          <w:color w:val="000000" w:themeColor="text1"/>
+          <w:kern w:val="0"/>
+          <w:sz w:val="24"/>
+          <w:szCs w:val="24"/>
+          <w:lang w:val="en-US" w:eastAsia="zh-CN" w:bidi="ar"/>
+          <w14:textFill>
+            <w14:solidFill>
+              <w14:schemeClr w14:val="tx1"/>
+            </w14:solidFill>
+          </w14:textFill>
+        </w:rPr>
+        <w:t xml:space="preserve">votre choix </w:t>
+      </w:r>
+    </w:p>
+    <w:p>
+      <w:pPr>
+        <w:keepNext w:val="0"/>
+        <w:keepLines w:val="0"/>
+        <w:widowControl/>
+        <w:suppressLineNumbers w:val="0"/>
+        <w:ind w:firstLine="904" w:firstLineChars="377"/>
+        <w:jc w:val="left"/>
+        <w:rPr>
+          <w:rFonts w:hint="default" w:ascii="Arial" w:hAnsi="Arial" w:eastAsia="HelveticaNeue" w:cs="Arial"/>
+          <w:i w:val="0"/>
+          <w:iCs w:val="0"/>
+          <w:color w:val="000000" w:themeColor="text1"/>
+          <w:kern w:val="0"/>
+          <w:sz w:val="24"/>
+          <w:szCs w:val="24"/>
+          <w:lang w:val="en-US" w:eastAsia="zh-CN" w:bidi="ar"/>
+          <w14:textFill>
+            <w14:solidFill>
+              <w14:schemeClr w14:val="tx1"/>
+            </w14:solidFill>
+          </w14:textFill>
+        </w:rPr>
+      </w:pPr>
+    </w:p>
+    <w:p>
+      <w:pPr>
+        <w:keepNext w:val="0"/>
+        <w:keepLines w:val="0"/>
+        <w:widowControl/>
+        <w:suppressLineNumbers w:val="0"/>
+        <w:ind w:firstLine="720" w:firstLineChars="0"/>
+        <w:jc w:val="left"/>
+        <w:rPr>
+          <w:rFonts w:hint="default" w:ascii="Arial" w:hAnsi="Arial" w:cs="Arial"/>
+          <w:color w:val="000000" w:themeColor="text1"/>
+          <w14:textFill>
+            <w14:solidFill>
+              <w14:schemeClr w14:val="tx1"/>
+            </w14:solidFill>
+          </w14:textFill>
+        </w:rPr>
+      </w:pPr>
+      <w:r>
+        <w:rPr>
+          <w:rFonts w:hint="default" w:ascii="Arial" w:hAnsi="Arial" w:eastAsia="HelveticaNeue" w:cs="Arial"/>
+          <w:color w:val="000000" w:themeColor="text1"/>
+          <w:kern w:val="0"/>
+          <w:sz w:val="24"/>
+          <w:szCs w:val="24"/>
+          <w:lang w:val="en-US" w:eastAsia="zh-CN" w:bidi="ar"/>
+          <w14:textFill>
+            <w14:solidFill>
+              <w14:schemeClr w14:val="tx1"/>
+            </w14:solidFill>
+          </w14:textFill>
+        </w:rPr>
+        <w:t xml:space="preserve">4. En triant via Owned, Paid et earned média, déterminez quels sont les médias </w:t>
+      </w:r>
+    </w:p>
+    <w:p>
+      <w:pPr>
+        <w:keepNext w:val="0"/>
+        <w:keepLines w:val="0"/>
+        <w:widowControl/>
+        <w:suppressLineNumbers w:val="0"/>
+        <w:ind w:firstLine="904" w:firstLineChars="377"/>
+        <w:jc w:val="left"/>
+        <w:rPr>
+          <w:rFonts w:hint="default" w:ascii="Arial" w:hAnsi="Arial" w:cs="Arial"/>
+          <w:color w:val="000000" w:themeColor="text1"/>
+          <w14:textFill>
+            <w14:solidFill>
+              <w14:schemeClr w14:val="tx1"/>
+            </w14:solidFill>
+          </w14:textFill>
+        </w:rPr>
+      </w:pPr>
+      <w:r>
+        <w:rPr>
+          <w:rFonts w:hint="default" w:ascii="Arial" w:hAnsi="Arial" w:eastAsia="HelveticaNeue" w:cs="Arial"/>
+          <w:color w:val="000000" w:themeColor="text1"/>
+          <w:kern w:val="0"/>
+          <w:sz w:val="24"/>
+          <w:szCs w:val="24"/>
+          <w:lang w:val="en-US" w:eastAsia="zh-CN" w:bidi="ar"/>
+          <w14:textFill>
+            <w14:solidFill>
+              <w14:schemeClr w14:val="tx1"/>
+            </w14:solidFill>
+          </w14:textFill>
+        </w:rPr>
+        <w:t xml:space="preserve">que vous utiliserez. (Sélection des Réseaux sociaux, blog, newsletter, site, </w:t>
+      </w:r>
+    </w:p>
+    <w:p>
+      <w:pPr>
+        <w:keepNext w:val="0"/>
+        <w:keepLines w:val="0"/>
+        <w:widowControl/>
+        <w:suppressLineNumbers w:val="0"/>
+        <w:ind w:firstLine="904" w:firstLineChars="377"/>
+        <w:jc w:val="left"/>
+        <w:rPr>
+          <w:rFonts w:hint="default" w:ascii="Arial" w:hAnsi="Arial" w:eastAsia="HelveticaNeue" w:cs="Arial"/>
+          <w:color w:val="000000" w:themeColor="text1"/>
+          <w:kern w:val="0"/>
+          <w:sz w:val="24"/>
+          <w:szCs w:val="24"/>
+          <w:lang w:val="en-US" w:eastAsia="zh-CN" w:bidi="ar"/>
+          <w14:textFill>
+            <w14:solidFill>
+              <w14:schemeClr w14:val="tx1"/>
+            </w14:solidFill>
+          </w14:textFill>
+        </w:rPr>
+      </w:pPr>
+      <w:r>
+        <w:rPr>
+          <w:rFonts w:hint="default" w:ascii="Arial" w:hAnsi="Arial" w:eastAsia="HelveticaNeue" w:cs="Arial"/>
+          <w:color w:val="000000" w:themeColor="text1"/>
+          <w:kern w:val="0"/>
+          <w:sz w:val="24"/>
+          <w:szCs w:val="24"/>
+          <w:lang w:val="en-US" w:eastAsia="zh-CN" w:bidi="ar"/>
+          <w14:textFill>
+            <w14:solidFill>
+              <w14:schemeClr w14:val="tx1"/>
+            </w14:solidFill>
+          </w14:textFill>
+        </w:rPr>
+        <w:t xml:space="preserve">inflfluenceur ….) Justififiez votre choix. </w:t>
+      </w:r>
+    </w:p>
+    <w:p>
+      <w:pPr>
+        <w:keepNext w:val="0"/>
+        <w:keepLines w:val="0"/>
+        <w:widowControl/>
+        <w:suppressLineNumbers w:val="0"/>
+        <w:ind w:firstLine="904" w:firstLineChars="377"/>
+        <w:jc w:val="left"/>
+        <w:rPr>
+          <w:rFonts w:hint="default" w:ascii="Arial" w:hAnsi="Arial" w:eastAsia="HelveticaNeue" w:cs="Arial"/>
+          <w:color w:val="000000" w:themeColor="text1"/>
+          <w:kern w:val="0"/>
+          <w:sz w:val="24"/>
+          <w:szCs w:val="24"/>
+          <w:lang w:val="en-US" w:eastAsia="zh-CN" w:bidi="ar"/>
+          <w14:textFill>
+            <w14:solidFill>
+              <w14:schemeClr w14:val="tx1"/>
+            </w14:solidFill>
+          </w14:textFill>
+        </w:rPr>
+      </w:pPr>
+    </w:p>
+    <w:p>
+      <w:pPr>
+        <w:keepNext w:val="0"/>
+        <w:keepLines w:val="0"/>
+        <w:widowControl/>
+        <w:suppressLineNumbers w:val="0"/>
+        <w:ind w:firstLine="720" w:firstLineChars="0"/>
+        <w:jc w:val="left"/>
+        <w:rPr>
+          <w:rFonts w:hint="default" w:ascii="Arial" w:hAnsi="Arial" w:cs="Arial"/>
+          <w:color w:val="000000" w:themeColor="text1"/>
+          <w14:textFill>
+            <w14:solidFill>
+              <w14:schemeClr w14:val="tx1"/>
+            </w14:solidFill>
+          </w14:textFill>
+        </w:rPr>
+      </w:pPr>
+      <w:r>
+        <w:rPr>
+          <w:rFonts w:hint="default" w:ascii="Arial" w:hAnsi="Arial" w:eastAsia="HelveticaNeue" w:cs="Arial"/>
+          <w:color w:val="000000" w:themeColor="text1"/>
+          <w:kern w:val="0"/>
+          <w:sz w:val="24"/>
+          <w:szCs w:val="24"/>
+          <w:lang w:val="en-US" w:eastAsia="zh-CN" w:bidi="ar"/>
+          <w14:textFill>
+            <w14:solidFill>
+              <w14:schemeClr w14:val="tx1"/>
+            </w14:solidFill>
+          </w14:textFill>
+        </w:rPr>
+        <w:t xml:space="preserve">5. Quels sont les contenus que vous mettrez en place selon les médias </w:t>
+      </w:r>
+    </w:p>
+    <w:p>
+      <w:pPr>
+        <w:keepNext w:val="0"/>
+        <w:keepLines w:val="0"/>
+        <w:widowControl/>
+        <w:suppressLineNumbers w:val="0"/>
+        <w:ind w:firstLine="904" w:firstLineChars="377"/>
+        <w:jc w:val="left"/>
+        <w:rPr>
+          <w:rFonts w:hint="default" w:ascii="Arial" w:hAnsi="Arial" w:cs="Arial"/>
+          <w:color w:val="000000" w:themeColor="text1"/>
+          <w14:textFill>
+            <w14:solidFill>
+              <w14:schemeClr w14:val="tx1"/>
+            </w14:solidFill>
+          </w14:textFill>
+        </w:rPr>
+      </w:pPr>
+      <w:r>
+        <w:rPr>
+          <w:rFonts w:hint="default" w:ascii="Arial" w:hAnsi="Arial" w:eastAsia="HelveticaNeue" w:cs="Arial"/>
+          <w:color w:val="000000" w:themeColor="text1"/>
+          <w:kern w:val="0"/>
+          <w:sz w:val="24"/>
+          <w:szCs w:val="24"/>
+          <w:lang w:val="en-US" w:eastAsia="zh-CN" w:bidi="ar"/>
+          <w14:textFill>
+            <w14:solidFill>
+              <w14:schemeClr w14:val="tx1"/>
+            </w14:solidFill>
+          </w14:textFill>
+        </w:rPr>
+        <w:t>sélectionnés</w:t>
+      </w:r>
+    </w:p>
+    <w:p>
+      <w:pPr>
+        <w:rPr>
+          <w:rFonts w:hint="default" w:cs="Arial"/>
+          <w:color w:val="000000" w:themeColor="text1"/>
+          <w:lang w:val="fr-FR"/>
+          <w14:textFill>
+            <w14:solidFill>
+              <w14:schemeClr w14:val="tx1"/>
+            </w14:solidFill>
+          </w14:textFill>
+        </w:rPr>
+      </w:pPr>
+      <w:r>
+        <w:rPr>
+          <w:rFonts w:hint="default" w:cs="Arial"/>
+          <w:color w:val="000000" w:themeColor="text1"/>
+          <w:lang w:val="fr-FR"/>
+          <w14:textFill>
+            <w14:solidFill>
+              <w14:schemeClr w14:val="tx1"/>
+            </w14:solidFill>
+          </w14:textFill>
+        </w:rPr>
+        <w:tab/>
+      </w:r>
+    </w:p>
+    <w:p>
+      <w:pPr>
+        <w:keepNext w:val="0"/>
+        <w:keepLines w:val="0"/>
+        <w:widowControl/>
+        <w:suppressLineNumbers w:val="0"/>
+        <w:jc w:val="left"/>
+        <w:rPr>
+          <w:rFonts w:hint="default" w:ascii="Arial" w:hAnsi="Arial" w:cs="Arial"/>
+          <w:color w:val="000000" w:themeColor="text1"/>
+          <w14:textFill>
+            <w14:solidFill>
+              <w14:schemeClr w14:val="tx1"/>
+            </w14:solidFill>
+          </w14:textFill>
+        </w:rPr>
+      </w:pPr>
+      <w:r>
+        <w:rPr>
+          <w:rFonts w:hint="default" w:cs="Arial"/>
+          <w:color w:val="000000" w:themeColor="text1"/>
+          <w:lang w:val="fr-FR"/>
+          <w14:textFill>
+            <w14:solidFill>
+              <w14:schemeClr w14:val="tx1"/>
+            </w14:solidFill>
+          </w14:textFill>
+        </w:rPr>
+        <w:tab/>
+      </w:r>
+      <w:r>
+        <w:rPr>
+          <w:rFonts w:hint="default" w:ascii="Arial" w:hAnsi="Arial" w:eastAsia="HelveticaNeue" w:cs="Arial"/>
+          <w:color w:val="000000" w:themeColor="text1"/>
+          <w:kern w:val="0"/>
+          <w:sz w:val="24"/>
+          <w:szCs w:val="24"/>
+          <w:lang w:val="fr-FR" w:eastAsia="zh-CN" w:bidi="ar"/>
+          <w14:textFill>
+            <w14:solidFill>
+              <w14:schemeClr w14:val="tx1"/>
+            </w14:solidFill>
+          </w14:textFill>
+        </w:rPr>
+        <w:t xml:space="preserve">6. </w:t>
+      </w:r>
+      <w:r>
+        <w:rPr>
+          <w:rFonts w:hint="default" w:ascii="Arial" w:hAnsi="Arial" w:eastAsia="HelveticaNeue" w:cs="Arial"/>
+          <w:color w:val="000000" w:themeColor="text1"/>
+          <w:kern w:val="0"/>
+          <w:sz w:val="24"/>
+          <w:szCs w:val="24"/>
+          <w:lang w:val="en-US" w:eastAsia="zh-CN" w:bidi="ar"/>
+          <w14:textFill>
+            <w14:solidFill>
+              <w14:schemeClr w14:val="tx1"/>
+            </w14:solidFill>
+          </w14:textFill>
+        </w:rPr>
+        <w:t xml:space="preserve">Déterminez les actions mises en place selon le tunnel de conversion de </w:t>
+      </w:r>
+    </w:p>
+    <w:p>
+      <w:pPr>
+        <w:keepNext w:val="0"/>
+        <w:keepLines w:val="0"/>
+        <w:widowControl/>
+        <w:suppressLineNumbers w:val="0"/>
+        <w:ind w:firstLine="904" w:firstLineChars="377"/>
+        <w:jc w:val="left"/>
+        <w:rPr>
+          <w:rFonts w:hint="default" w:ascii="Arial" w:hAnsi="Arial" w:eastAsia="HelveticaNeue" w:cs="Arial"/>
+          <w:color w:val="000000" w:themeColor="text1"/>
+          <w:kern w:val="0"/>
+          <w:sz w:val="24"/>
+          <w:szCs w:val="24"/>
+          <w:lang w:val="en-US" w:eastAsia="zh-CN" w:bidi="ar"/>
+          <w14:textFill>
+            <w14:solidFill>
+              <w14:schemeClr w14:val="tx1"/>
+            </w14:solidFill>
+          </w14:textFill>
+        </w:rPr>
+      </w:pPr>
+      <w:r>
+        <w:rPr>
+          <w:rFonts w:hint="default" w:ascii="Arial" w:hAnsi="Arial" w:eastAsia="HelveticaNeue" w:cs="Arial"/>
+          <w:color w:val="000000" w:themeColor="text1"/>
+          <w:kern w:val="0"/>
+          <w:sz w:val="24"/>
+          <w:szCs w:val="24"/>
+          <w:lang w:val="en-US" w:eastAsia="zh-CN" w:bidi="ar"/>
+          <w14:textFill>
+            <w14:solidFill>
+              <w14:schemeClr w14:val="tx1"/>
+            </w14:solidFill>
+          </w14:textFill>
+        </w:rPr>
+        <w:t xml:space="preserve">l’inbound Marketing. </w:t>
+      </w:r>
+    </w:p>
+    <w:p>
+      <w:pPr>
+        <w:keepNext w:val="0"/>
+        <w:keepLines w:val="0"/>
+        <w:widowControl/>
+        <w:suppressLineNumbers w:val="0"/>
+        <w:ind w:firstLine="904" w:firstLineChars="377"/>
+        <w:jc w:val="left"/>
+        <w:rPr>
+          <w:rFonts w:hint="default" w:ascii="Arial" w:hAnsi="Arial" w:eastAsia="HelveticaNeue" w:cs="Arial"/>
+          <w:color w:val="000000" w:themeColor="text1"/>
+          <w:kern w:val="0"/>
+          <w:sz w:val="24"/>
+          <w:szCs w:val="24"/>
+          <w:lang w:val="en-US" w:eastAsia="zh-CN" w:bidi="ar"/>
+          <w14:textFill>
+            <w14:solidFill>
+              <w14:schemeClr w14:val="tx1"/>
+            </w14:solidFill>
+          </w14:textFill>
+        </w:rPr>
+      </w:pPr>
+    </w:p>
+    <w:p>
+      <w:pPr>
+        <w:keepNext w:val="0"/>
+        <w:keepLines w:val="0"/>
+        <w:widowControl/>
+        <w:suppressLineNumbers w:val="0"/>
+        <w:ind w:firstLine="720" w:firstLineChars="0"/>
+        <w:jc w:val="left"/>
+        <w:rPr>
+          <w:rFonts w:hint="default" w:ascii="Arial" w:hAnsi="Arial" w:cs="Arial"/>
+          <w:color w:val="000000" w:themeColor="text1"/>
+          <w14:textFill>
+            <w14:solidFill>
+              <w14:schemeClr w14:val="tx1"/>
+            </w14:solidFill>
+          </w14:textFill>
+        </w:rPr>
+      </w:pPr>
+      <w:r>
+        <w:rPr>
+          <w:rFonts w:hint="default" w:ascii="Arial" w:hAnsi="Arial" w:eastAsia="HelveticaNeue" w:cs="Arial"/>
+          <w:color w:val="000000" w:themeColor="text1"/>
+          <w:kern w:val="0"/>
+          <w:sz w:val="24"/>
+          <w:szCs w:val="24"/>
+          <w:lang w:val="en-US" w:eastAsia="zh-CN" w:bidi="ar"/>
+          <w14:textFill>
+            <w14:solidFill>
+              <w14:schemeClr w14:val="tx1"/>
+            </w14:solidFill>
+          </w14:textFill>
+        </w:rPr>
+        <w:t xml:space="preserve">7. Quelles sont les KPi que vous prendrez en compte dans votre stratégie à </w:t>
+      </w:r>
+    </w:p>
+    <w:p>
+      <w:pPr>
+        <w:keepNext w:val="0"/>
+        <w:keepLines w:val="0"/>
+        <w:widowControl/>
+        <w:suppressLineNumbers w:val="0"/>
+        <w:ind w:firstLine="904" w:firstLineChars="377"/>
+        <w:jc w:val="left"/>
+        <w:rPr>
+          <w:rFonts w:hint="default" w:ascii="Arial" w:hAnsi="Arial" w:cs="Arial"/>
+          <w:color w:val="000000" w:themeColor="text1"/>
+          <w14:textFill>
+            <w14:solidFill>
+              <w14:schemeClr w14:val="tx1"/>
+            </w14:solidFill>
+          </w14:textFill>
+        </w:rPr>
+      </w:pPr>
+      <w:r>
+        <w:rPr>
+          <w:rFonts w:hint="default" w:ascii="Arial" w:hAnsi="Arial" w:eastAsia="HelveticaNeue" w:cs="Arial"/>
+          <w:color w:val="000000" w:themeColor="text1"/>
+          <w:kern w:val="0"/>
+          <w:sz w:val="24"/>
+          <w:szCs w:val="24"/>
+          <w:lang w:val="en-US" w:eastAsia="zh-CN" w:bidi="ar"/>
+          <w14:textFill>
+            <w14:solidFill>
+              <w14:schemeClr w14:val="tx1"/>
+            </w14:solidFill>
+          </w14:textFill>
+        </w:rPr>
+        <w:t>chaque niveau du tunnel de conversion d’Inbound Marketing.</w:t>
+      </w:r>
+    </w:p>
+    <w:p>
+      <w:pPr>
+        <w:rPr>
+          <w:rFonts w:hint="default" w:ascii="Arial" w:hAnsi="Arial" w:cs="Arial"/>
+          <w:color w:val="000000" w:themeColor="text1"/>
+          <w:lang w:val="fr-FR"/>
+          <w14:textFill>
+            <w14:solidFill>
+              <w14:schemeClr w14:val="tx1"/>
+            </w14:solidFill>
+          </w14:textFill>
+        </w:rPr>
+      </w:pPr>
+      <w:bookmarkStart w:id="0" w:name="_GoBack"/>
+      <w:bookmarkEnd w:id="0"/>
+    </w:p>
     <w:sectPr>
       <w:pgSz w:w="12240" w:h="15840"/>
       <w:pgMar w:top="280" w:right="1100" w:bottom="280" w:left="1260" w:header="720" w:footer="720" w:gutter="0"/>
@@ -2862,7 +5041,7 @@
     <w:lsdException w:unhideWhenUsed="0" w:uiPriority="0" w:semiHidden="0" w:name="Body Text Indent 2"/>
     <w:lsdException w:unhideWhenUsed="0" w:uiPriority="0" w:semiHidden="0" w:name="Body Text Indent 3"/>
     <w:lsdException w:unhideWhenUsed="0" w:uiPriority="0" w:semiHidden="0" w:name="Block Text"/>
-    <w:lsdException w:unhideWhenUsed="0" w:uiPriority="0" w:semiHidden="0" w:name="Hyperlink"/>
+    <w:lsdException w:qFormat="1" w:unhideWhenUsed="0" w:uiPriority="0" w:semiHidden="0" w:name="Hyperlink"/>
     <w:lsdException w:unhideWhenUsed="0" w:uiPriority="0" w:semiHidden="0" w:name="FollowedHyperlink"/>
     <w:lsdException w:qFormat="1" w:unhideWhenUsed="0" w:uiPriority="0" w:semiHidden="0" w:name="Strong"/>
     <w:lsdException w:qFormat="1" w:unhideWhenUsed="0" w:uiPriority="0" w:semiHidden="0" w:name="Emphasis"/>
@@ -3115,6 +5294,7 @@
   <w:style w:type="character" w:styleId="7">
     <w:name w:val="Hyperlink"/>
     <w:basedOn w:val="4"/>
+    <w:qFormat/>
     <w:uiPriority w:val="0"/>
     <w:rPr>
       <w:color w:val="0000FF"/>

</xml_diff>

<commit_message>
few changes with some little texts
</commit_message>
<xml_diff>
--- a/ProjetMarketing1_2/Projet 1&2 - Le Marketing Digital.docx
+++ b/ProjetMarketing1_2/Projet 1&2 - Le Marketing Digital.docx
@@ -455,12 +455,6 @@
             <w:insideH w:val="single" w:color="000000" w:sz="6" w:space="0"/>
             <w:insideV w:val="single" w:color="000000" w:sz="6" w:space="0"/>
           </w:tblBorders>
-          <w:tblCellMar>
-            <w:top w:w="0" w:type="dxa"/>
-            <w:left w:w="0" w:type="dxa"/>
-            <w:bottom w:w="0" w:type="dxa"/>
-            <w:right w:w="0" w:type="dxa"/>
-          </w:tblCellMar>
         </w:tblPrEx>
         <w:trPr>
           <w:trHeight w:val="719" w:hRule="atLeast"/>
@@ -674,8 +668,6 @@
                 <w:sz w:val="24"/>
               </w:rPr>
             </w:pPr>
-            <w:bookmarkStart w:id="0" w:name="_GoBack"/>
-            <w:bookmarkEnd w:id="0"/>
           </w:p>
         </w:tc>
       </w:tr>
@@ -775,16 +767,20 @@
               <w:pStyle w:val="10"/>
               <w:spacing w:before="79"/>
               <w:rPr>
+                <w:rFonts w:hint="default"/>
                 <w:i/>
                 <w:sz w:val="24"/>
-              </w:rPr>
-            </w:pPr>
-            <w:r>
-              <w:rPr>
+                <w:lang w:val="fr-FR"/>
+              </w:rPr>
+            </w:pPr>
+            <w:r>
+              <w:rPr>
+                <w:rFonts w:hint="default"/>
                 <w:i/>
                 <w:sz w:val="24"/>
-              </w:rPr>
-              <w:t>Indiquer les types de supports utilisés</w:t>
+                <w:lang w:val="fr-FR"/>
+              </w:rPr>
+              <w:t xml:space="preserve">Affiches publicitaires, pub dans NSS Magazine, Posters, ecrans publicitaires, panneaux publicitaires, peintures sur murs et facades,... </w:t>
             </w:r>
           </w:p>
           <w:p>
@@ -798,15 +794,6 @@
                 <w:lang w:val="fr-FR"/>
               </w:rPr>
             </w:pPr>
-            <w:r>
-              <w:rPr>
-                <w:rFonts w:hint="default"/>
-                <w:i/>
-                <w:sz w:val="24"/>
-                <w:lang w:val="fr-FR"/>
-              </w:rPr>
-              <w:t>NSS Magazine</w:t>
-            </w:r>
           </w:p>
         </w:tc>
       </w:tr>
@@ -1411,12 +1398,6 @@
             <w:insideH w:val="single" w:color="000000" w:sz="6" w:space="0"/>
             <w:insideV w:val="single" w:color="000000" w:sz="6" w:space="0"/>
           </w:tblBorders>
-          <w:tblCellMar>
-            <w:top w:w="0" w:type="dxa"/>
-            <w:left w:w="0" w:type="dxa"/>
-            <w:bottom w:w="0" w:type="dxa"/>
-            <w:right w:w="0" w:type="dxa"/>
-          </w:tblCellMar>
         </w:tblPrEx>
         <w:trPr>
           <w:trHeight w:val="734" w:hRule="atLeast"/>
@@ -1702,12 +1683,6 @@
             <w:insideH w:val="single" w:color="000000" w:sz="6" w:space="0"/>
             <w:insideV w:val="single" w:color="000000" w:sz="6" w:space="0"/>
           </w:tblBorders>
-          <w:tblCellMar>
-            <w:top w:w="0" w:type="dxa"/>
-            <w:left w:w="0" w:type="dxa"/>
-            <w:bottom w:w="0" w:type="dxa"/>
-            <w:right w:w="0" w:type="dxa"/>
-          </w:tblCellMar>
         </w:tblPrEx>
         <w:trPr>
           <w:trHeight w:val="419" w:hRule="atLeast"/>
@@ -1855,12 +1830,6 @@
             <w:insideH w:val="single" w:color="000000" w:sz="6" w:space="0"/>
             <w:insideV w:val="single" w:color="000000" w:sz="6" w:space="0"/>
           </w:tblBorders>
-          <w:tblCellMar>
-            <w:top w:w="0" w:type="dxa"/>
-            <w:left w:w="0" w:type="dxa"/>
-            <w:bottom w:w="0" w:type="dxa"/>
-            <w:right w:w="0" w:type="dxa"/>
-          </w:tblCellMar>
         </w:tblPrEx>
         <w:trPr>
           <w:trHeight w:val="419" w:hRule="atLeast"/>
@@ -2175,12 +2144,6 @@
             <w:insideH w:val="single" w:color="000000" w:sz="6" w:space="0"/>
             <w:insideV w:val="single" w:color="000000" w:sz="6" w:space="0"/>
           </w:tblBorders>
-          <w:tblCellMar>
-            <w:top w:w="0" w:type="dxa"/>
-            <w:left w:w="0" w:type="dxa"/>
-            <w:bottom w:w="0" w:type="dxa"/>
-            <w:right w:w="0" w:type="dxa"/>
-          </w:tblCellMar>
         </w:tblPrEx>
         <w:trPr>
           <w:trHeight w:val="734" w:hRule="atLeast"/>
@@ -2675,12 +2638,6 @@
             <w:insideH w:val="single" w:color="000000" w:sz="6" w:space="0"/>
             <w:insideV w:val="single" w:color="000000" w:sz="6" w:space="0"/>
           </w:tblBorders>
-          <w:tblCellMar>
-            <w:top w:w="0" w:type="dxa"/>
-            <w:left w:w="0" w:type="dxa"/>
-            <w:bottom w:w="0" w:type="dxa"/>
-            <w:right w:w="0" w:type="dxa"/>
-          </w:tblCellMar>
         </w:tblPrEx>
         <w:trPr>
           <w:trHeight w:val="419" w:hRule="atLeast"/>
@@ -3192,14 +3149,6 @@
         <w:suppressLineNumbers w:val="0"/>
         <w:jc w:val="left"/>
         <w:rPr>
-          <w:rFonts w:hint="default" w:ascii="Arial" w:hAnsi="Arial" w:cs="Arial"/>
-          <w:i w:val="0"/>
-          <w:iCs w:val="0"/>
-          <w:color w:val="000000" w:themeColor="text1"/>
-        </w:rPr>
-      </w:pPr>
-      <w:r>
-        <w:rPr>
           <w:rFonts w:hint="default" w:ascii="Arial" w:hAnsi="Arial" w:eastAsia="HelveticaNeue" w:cs="Arial"/>
           <w:i w:val="0"/>
           <w:iCs w:val="0"/>
@@ -3209,7 +3158,19 @@
           <w:szCs w:val="24"/>
           <w:lang w:val="en-US" w:eastAsia="zh-CN" w:bidi="ar"/>
         </w:rPr>
-        <w:t xml:space="preserve">50ml ou 100ml effiffifficace durant 48h (testé et approuvé par Serge Corp). Ce dernier </w:t>
+      </w:pPr>
+      <w:r>
+        <w:rPr>
+          <w:rFonts w:hint="default" w:ascii="Arial" w:hAnsi="Arial" w:eastAsia="HelveticaNeue" w:cs="Arial"/>
+          <w:i w:val="0"/>
+          <w:iCs w:val="0"/>
+          <w:color w:val="000000" w:themeColor="text1"/>
+          <w:kern w:val="0"/>
+          <w:sz w:val="24"/>
+          <w:szCs w:val="24"/>
+          <w:lang w:val="en-US" w:eastAsia="zh-CN" w:bidi="ar"/>
+        </w:rPr>
+        <w:t xml:space="preserve">50ml ou 100ml efficace durant 48h (testé et approuvé par Serge Corp). </w:t>
       </w:r>
     </w:p>
     <w:p>
@@ -3237,7 +3198,7 @@
           <w:szCs w:val="24"/>
           <w:lang w:val="en-US" w:eastAsia="zh-CN" w:bidi="ar"/>
         </w:rPr>
-        <w:t xml:space="preserve">contient 3 ingrédients phares pour assurer effiffifficacité et sensorialité : </w:t>
+        <w:t xml:space="preserve">Ce dernier contient 3 ingrédients phares pour assurer efficacité et sensorialité : </w:t>
       </w:r>
     </w:p>
     <w:p>
@@ -3325,7 +3286,7 @@
           <w:szCs w:val="24"/>
           <w:lang w:val="en-US" w:eastAsia="zh-CN" w:bidi="ar"/>
         </w:rPr>
-        <w:t xml:space="preserve">- Extrait de flfleur de souci </w:t>
+        <w:t xml:space="preserve">- Extrait de fleur de souci </w:t>
       </w:r>
     </w:p>
     <w:p>
@@ -3626,7 +3587,7 @@
           <w:szCs w:val="24"/>
           <w:lang w:val="en-US" w:eastAsia="zh-CN" w:bidi="ar"/>
         </w:rPr>
-        <w:t xml:space="preserve">personae, elle adore les personae) et enfifin cible secondaire. </w:t>
+        <w:t xml:space="preserve">personae, elle adore les personae) et enfin cible secondaire. </w:t>
       </w:r>
     </w:p>
     <w:p>
@@ -3655,17 +3616,9 @@
         <w:keepLines w:val="0"/>
         <w:widowControl/>
         <w:suppressLineNumbers w:val="0"/>
-        <w:ind w:firstLine="720" w:firstLineChars="0"/>
+        <w:ind w:firstLine="904" w:firstLineChars="377"/>
         <w:jc w:val="left"/>
         <w:rPr>
-          <w:rFonts w:hint="default" w:ascii="Arial" w:hAnsi="Arial" w:cs="Arial"/>
-          <w:i w:val="0"/>
-          <w:iCs w:val="0"/>
-          <w:color w:val="000000" w:themeColor="text1"/>
-        </w:rPr>
-      </w:pPr>
-      <w:r>
-        <w:rPr>
           <w:rFonts w:hint="default" w:ascii="Arial" w:hAnsi="Arial" w:eastAsia="HelveticaNeue" w:cs="Arial"/>
           <w:i w:val="0"/>
           <w:iCs w:val="0"/>
@@ -3675,8 +3628,7 @@
           <w:szCs w:val="24"/>
           <w:lang w:val="en-US" w:eastAsia="zh-CN" w:bidi="ar"/>
         </w:rPr>
-        <w:t xml:space="preserve">2. Étudiez la concurrence sur leur communication (étude des réseaux sociaux, </w:t>
-      </w:r>
+      </w:pPr>
     </w:p>
     <w:p>
       <w:pPr>
@@ -3687,6 +3639,26 @@
         <w:ind w:firstLine="904" w:firstLineChars="377"/>
         <w:jc w:val="left"/>
         <w:rPr>
+          <w:rFonts w:hint="default" w:ascii="Arial" w:hAnsi="Arial" w:eastAsia="HelveticaNeue" w:cs="Arial"/>
+          <w:i w:val="0"/>
+          <w:iCs w:val="0"/>
+          <w:color w:val="000000" w:themeColor="text1"/>
+          <w:kern w:val="0"/>
+          <w:sz w:val="24"/>
+          <w:szCs w:val="24"/>
+          <w:lang w:val="en-US" w:eastAsia="zh-CN" w:bidi="ar"/>
+        </w:rPr>
+      </w:pPr>
+    </w:p>
+    <w:p>
+      <w:pPr>
+        <w:keepNext w:val="0"/>
+        <w:keepLines w:val="0"/>
+        <w:widowControl/>
+        <w:suppressLineNumbers w:val="0"/>
+        <w:ind w:firstLine="720" w:firstLineChars="0"/>
+        <w:jc w:val="left"/>
+        <w:rPr>
           <w:rFonts w:hint="default" w:ascii="Arial" w:hAnsi="Arial" w:cs="Arial"/>
           <w:i w:val="0"/>
           <w:iCs w:val="0"/>
@@ -3704,7 +3676,7 @@
           <w:szCs w:val="24"/>
           <w:lang w:val="en-US" w:eastAsia="zh-CN" w:bidi="ar"/>
         </w:rPr>
-        <w:t xml:space="preserve">ont-ils eu une communication traditionnelle ? Déterminez 1 parcours client pour </w:t>
+        <w:t xml:space="preserve">2. Étudiez la concurrence sur leur communication (étude des réseaux sociaux, </w:t>
       </w:r>
     </w:p>
     <w:p>
@@ -3716,6 +3688,14 @@
         <w:ind w:firstLine="904" w:firstLineChars="377"/>
         <w:jc w:val="left"/>
         <w:rPr>
+          <w:rFonts w:hint="default" w:ascii="Arial" w:hAnsi="Arial" w:cs="Arial"/>
+          <w:i w:val="0"/>
+          <w:iCs w:val="0"/>
+          <w:color w:val="000000" w:themeColor="text1"/>
+        </w:rPr>
+      </w:pPr>
+      <w:r>
+        <w:rPr>
           <w:rFonts w:hint="default" w:ascii="Arial" w:hAnsi="Arial" w:eastAsia="HelveticaNeue" w:cs="Arial"/>
           <w:i w:val="0"/>
           <w:iCs w:val="0"/>
@@ -3725,19 +3705,7 @@
           <w:szCs w:val="24"/>
           <w:lang w:val="en-US" w:eastAsia="zh-CN" w:bidi="ar"/>
         </w:rPr>
-      </w:pPr>
-      <w:r>
-        <w:rPr>
-          <w:rFonts w:hint="default" w:ascii="Arial" w:hAnsi="Arial" w:eastAsia="HelveticaNeue" w:cs="Arial"/>
-          <w:i w:val="0"/>
-          <w:iCs w:val="0"/>
-          <w:color w:val="000000" w:themeColor="text1"/>
-          <w:kern w:val="0"/>
-          <w:sz w:val="24"/>
-          <w:szCs w:val="24"/>
-          <w:lang w:val="en-US" w:eastAsia="zh-CN" w:bidi="ar"/>
-        </w:rPr>
-        <w:t xml:space="preserve">passer à l’acte d’achat (Tunnel de conversion Inbound Marketing). </w:t>
+        <w:t xml:space="preserve">ont-ils eu une communication traditionnelle ? Déterminez 1 parcours client pour </w:t>
       </w:r>
     </w:p>
     <w:p>
@@ -3759,6 +3727,79 @@
           <w:lang w:val="en-US" w:eastAsia="zh-CN" w:bidi="ar"/>
         </w:rPr>
       </w:pPr>
+      <w:r>
+        <w:rPr>
+          <w:rFonts w:hint="default" w:ascii="Arial" w:hAnsi="Arial" w:eastAsia="HelveticaNeue" w:cs="Arial"/>
+          <w:i w:val="0"/>
+          <w:iCs w:val="0"/>
+          <w:color w:val="000000" w:themeColor="text1"/>
+          <w:kern w:val="0"/>
+          <w:sz w:val="24"/>
+          <w:szCs w:val="24"/>
+          <w:lang w:val="en-US" w:eastAsia="zh-CN" w:bidi="ar"/>
+        </w:rPr>
+        <w:t xml:space="preserve">passer à l’acte d’achat (Tunnel de conversion Inbound Marketing). </w:t>
+      </w:r>
+    </w:p>
+    <w:p>
+      <w:pPr>
+        <w:keepNext w:val="0"/>
+        <w:keepLines w:val="0"/>
+        <w:widowControl/>
+        <w:suppressLineNumbers w:val="0"/>
+        <w:ind w:firstLine="904" w:firstLineChars="377"/>
+        <w:jc w:val="left"/>
+        <w:rPr>
+          <w:rFonts w:hint="default" w:ascii="Arial" w:hAnsi="Arial" w:eastAsia="HelveticaNeue" w:cs="Arial"/>
+          <w:i w:val="0"/>
+          <w:iCs w:val="0"/>
+          <w:color w:val="000000" w:themeColor="text1"/>
+          <w:kern w:val="0"/>
+          <w:sz w:val="24"/>
+          <w:szCs w:val="24"/>
+          <w:lang w:val="en-US" w:eastAsia="zh-CN" w:bidi="ar"/>
+        </w:rPr>
+      </w:pPr>
+    </w:p>
+    <w:p>
+      <w:pPr>
+        <w:keepNext w:val="0"/>
+        <w:keepLines w:val="0"/>
+        <w:widowControl/>
+        <w:suppressLineNumbers w:val="0"/>
+        <w:ind w:firstLine="904" w:firstLineChars="377"/>
+        <w:jc w:val="left"/>
+        <w:rPr>
+          <w:rFonts w:hint="default" w:ascii="Arial" w:hAnsi="Arial" w:eastAsia="HelveticaNeue" w:cs="Arial"/>
+          <w:i w:val="0"/>
+          <w:iCs w:val="0"/>
+          <w:color w:val="000000" w:themeColor="text1"/>
+          <w:kern w:val="0"/>
+          <w:sz w:val="24"/>
+          <w:szCs w:val="24"/>
+          <w:lang w:val="en-US" w:eastAsia="zh-CN" w:bidi="ar"/>
+        </w:rPr>
+      </w:pPr>
+    </w:p>
+    <w:p>
+      <w:pPr>
+        <w:keepNext w:val="0"/>
+        <w:keepLines w:val="0"/>
+        <w:widowControl/>
+        <w:suppressLineNumbers w:val="0"/>
+        <w:ind w:firstLine="904" w:firstLineChars="377"/>
+        <w:jc w:val="left"/>
+        <w:rPr>
+          <w:rFonts w:hint="default" w:ascii="Arial" w:hAnsi="Arial" w:eastAsia="HelveticaNeue" w:cs="Arial"/>
+          <w:i w:val="0"/>
+          <w:iCs w:val="0"/>
+          <w:color w:val="000000" w:themeColor="text1"/>
+          <w:kern w:val="0"/>
+          <w:sz w:val="24"/>
+          <w:szCs w:val="24"/>
+          <w:lang w:val="en-US" w:eastAsia="zh-CN" w:bidi="ar"/>
+        </w:rPr>
+      </w:pPr>
     </w:p>
     <w:p>
       <w:pPr>
@@ -4179,6 +4220,107 @@
       <w:pPr>
         <w:rPr>
           <w:rFonts w:hint="default" w:ascii="Arial" w:hAnsi="Arial" w:cs="Arial"/>
+          <w:color w:val="000000" w:themeColor="text1"/>
+          <w:lang w:val="fr-FR"/>
+        </w:rPr>
+      </w:pPr>
+    </w:p>
+    <w:p>
+      <w:pPr>
+        <w:rPr>
+          <w:rFonts w:hint="default" w:ascii="Arial" w:hAnsi="Arial" w:cs="Arial"/>
+          <w:color w:val="000000" w:themeColor="text1"/>
+          <w:lang w:val="fr-FR"/>
+        </w:rPr>
+      </w:pPr>
+    </w:p>
+    <w:p>
+      <w:pPr>
+        <w:rPr>
+          <w:rFonts w:hint="default" w:ascii="Arial" w:hAnsi="Arial" w:cs="Arial"/>
+          <w:color w:val="000000" w:themeColor="text1"/>
+          <w:lang w:val="fr-FR"/>
+        </w:rPr>
+      </w:pPr>
+    </w:p>
+    <w:p>
+      <w:pPr>
+        <w:numPr>
+          <w:ilvl w:val="0"/>
+          <w:numId w:val="2"/>
+        </w:numPr>
+        <w:rPr>
+          <w:rFonts w:hint="default" w:ascii="Arial" w:hAnsi="Arial" w:cs="Arial"/>
+          <w:color w:val="000000" w:themeColor="text1"/>
+          <w:lang w:val="fr-FR"/>
+        </w:rPr>
+      </w:pPr>
+      <w:r>
+        <w:rPr>
+          <w:rFonts w:hint="default" w:cs="Arial"/>
+          <w:color w:val="000000" w:themeColor="text1"/>
+          <w:lang w:val="fr-FR"/>
+        </w:rPr>
+        <w:t>Les cibles de communication concerne principalement les passionés du sport et egalement les fervants défenseurs de la nature et de l’environnement sans oublier les adèptes de la mode pour les professionnels de mode tels que les mannequins.</w:t>
+      </w:r>
+    </w:p>
+    <w:p>
+      <w:pPr>
+        <w:numPr>
+          <w:numId w:val="0"/>
+        </w:numPr>
+        <w:ind w:right="0" w:rightChars="0"/>
+        <w:rPr>
+          <w:rFonts w:hint="default" w:ascii="Arial" w:hAnsi="Arial" w:cs="Arial"/>
+          <w:color w:val="000000" w:themeColor="text1"/>
+          <w:lang w:val="fr-FR"/>
+        </w:rPr>
+      </w:pPr>
+    </w:p>
+    <w:p>
+      <w:pPr>
+        <w:numPr>
+          <w:ilvl w:val="0"/>
+          <w:numId w:val="2"/>
+        </w:numPr>
+        <w:rPr>
+          <w:rFonts w:hint="default" w:ascii="Arial" w:hAnsi="Arial" w:cs="Arial"/>
+          <w:color w:val="000000" w:themeColor="text1"/>
+          <w:lang w:val="fr-FR"/>
+        </w:rPr>
+      </w:pPr>
+      <w:r>
+        <w:rPr>
+          <w:rFonts w:hint="default" w:cs="Arial"/>
+          <w:color w:val="000000" w:themeColor="text1"/>
+          <w:lang w:val="fr-FR"/>
+        </w:rPr>
+        <w:t xml:space="preserve"> </w:t>
+      </w:r>
+      <w:bookmarkStart w:id="0" w:name="_GoBack"/>
+      <w:bookmarkEnd w:id="0"/>
+    </w:p>
+    <w:p>
+      <w:pPr>
+        <w:numPr>
+          <w:numId w:val="0"/>
+        </w:numPr>
+        <w:ind w:right="0" w:rightChars="0"/>
+        <w:rPr>
+          <w:rFonts w:hint="default" w:cs="Arial"/>
+          <w:color w:val="000000" w:themeColor="text1"/>
+          <w:lang w:val="fr-FR"/>
+        </w:rPr>
+      </w:pPr>
+    </w:p>
+    <w:p>
+      <w:pPr>
+        <w:numPr>
+          <w:numId w:val="0"/>
+        </w:numPr>
+        <w:ind w:right="0" w:rightChars="0"/>
+        <w:rPr>
+          <w:rFonts w:hint="default" w:cs="Arial"/>
           <w:color w:val="000000" w:themeColor="text1"/>
           <w:lang w:val="fr-FR"/>
         </w:rPr>
@@ -4246,6 +4388,18 @@
 <file path=word/numbering.xml><?xml version="1.0" encoding="utf-8"?>
 <w:numbering xmlns:wpc="http://schemas.microsoft.com/office/word/2010/wordprocessingCanvas" xmlns:mc="http://schemas.openxmlformats.org/markup-compatibility/2006" xmlns:o="urn:schemas-microsoft-com:office:office" xmlns:r="http://schemas.openxmlformats.org/officeDocument/2006/relationships" xmlns:m="http://schemas.openxmlformats.org/officeDocument/2006/math" xmlns:v="urn:schemas-microsoft-com:vml" xmlns:wp14="http://schemas.microsoft.com/office/word/2010/wordprocessingDrawing" xmlns:wp="http://schemas.openxmlformats.org/drawingml/2006/wordprocessingDrawing" xmlns:w10="urn:schemas-microsoft-com:office:word" xmlns:w="http://schemas.openxmlformats.org/wordprocessingml/2006/main" xmlns:w14="http://schemas.microsoft.com/office/word/2010/wordml" xmlns:wpg="http://schemas.microsoft.com/office/word/2010/wordprocessingGroup" xmlns:wpi="http://schemas.microsoft.com/office/word/2010/wordprocessingInk" xmlns:wne="http://schemas.microsoft.com/office/word/2006/wordml" xmlns:wps="http://schemas.microsoft.com/office/word/2010/wordprocessingShape" xmlns:wpsCustomData="http://www.wps.cn/officeDocument/2013/wpsCustomData" mc:Ignorable="w14 wp14">
   <w:abstractNum w:abstractNumId="0">
+    <w:nsid w:val="CA032454"/>
+    <w:multiLevelType w:val="singleLevel"/>
+    <w:tmpl w:val="CA032454"/>
+    <w:lvl w:ilvl="0" w:tentative="0">
+      <w:start w:val="1"/>
+      <w:numFmt w:val="decimal"/>
+      <w:suff w:val="space"/>
+      <w:lvlText w:val="%1."/>
+      <w:lvlJc w:val="left"/>
+    </w:lvl>
+  </w:abstractNum>
+  <w:abstractNum w:abstractNumId="1">
     <w:nsid w:val="0053208E"/>
     <w:multiLevelType w:val="multilevel"/>
     <w:tmpl w:val="0053208E"/>
@@ -4373,6 +4527,9 @@
     </w:lvl>
   </w:abstractNum>
   <w:num w:numId="1">
+    <w:abstractNumId w:val="1"/>
+  </w:num>
+  <w:num w:numId="2">
     <w:abstractNumId w:val="0"/>
   </w:num>
 </w:numbering>

</xml_diff>

<commit_message>
another changes with some little texts added
</commit_message>
<xml_diff>
--- a/ProjetMarketing1_2/Projet 1&2 - Le Marketing Digital.docx
+++ b/ProjetMarketing1_2/Projet 1&2 - Le Marketing Digital.docx
@@ -1398,6 +1398,12 @@
             <w:insideH w:val="single" w:color="000000" w:sz="6" w:space="0"/>
             <w:insideV w:val="single" w:color="000000" w:sz="6" w:space="0"/>
           </w:tblBorders>
+          <w:tblCellMar>
+            <w:top w:w="0" w:type="dxa"/>
+            <w:left w:w="0" w:type="dxa"/>
+            <w:bottom w:w="0" w:type="dxa"/>
+            <w:right w:w="0" w:type="dxa"/>
+          </w:tblCellMar>
         </w:tblPrEx>
         <w:trPr>
           <w:trHeight w:val="734" w:hRule="atLeast"/>
@@ -1683,6 +1689,12 @@
             <w:insideH w:val="single" w:color="000000" w:sz="6" w:space="0"/>
             <w:insideV w:val="single" w:color="000000" w:sz="6" w:space="0"/>
           </w:tblBorders>
+          <w:tblCellMar>
+            <w:top w:w="0" w:type="dxa"/>
+            <w:left w:w="0" w:type="dxa"/>
+            <w:bottom w:w="0" w:type="dxa"/>
+            <w:right w:w="0" w:type="dxa"/>
+          </w:tblCellMar>
         </w:tblPrEx>
         <w:trPr>
           <w:trHeight w:val="419" w:hRule="atLeast"/>
@@ -1830,6 +1842,12 @@
             <w:insideH w:val="single" w:color="000000" w:sz="6" w:space="0"/>
             <w:insideV w:val="single" w:color="000000" w:sz="6" w:space="0"/>
           </w:tblBorders>
+          <w:tblCellMar>
+            <w:top w:w="0" w:type="dxa"/>
+            <w:left w:w="0" w:type="dxa"/>
+            <w:bottom w:w="0" w:type="dxa"/>
+            <w:right w:w="0" w:type="dxa"/>
+          </w:tblCellMar>
         </w:tblPrEx>
         <w:trPr>
           <w:trHeight w:val="419" w:hRule="atLeast"/>
@@ -2144,6 +2162,12 @@
             <w:insideH w:val="single" w:color="000000" w:sz="6" w:space="0"/>
             <w:insideV w:val="single" w:color="000000" w:sz="6" w:space="0"/>
           </w:tblBorders>
+          <w:tblCellMar>
+            <w:top w:w="0" w:type="dxa"/>
+            <w:left w:w="0" w:type="dxa"/>
+            <w:bottom w:w="0" w:type="dxa"/>
+            <w:right w:w="0" w:type="dxa"/>
+          </w:tblCellMar>
         </w:tblPrEx>
         <w:trPr>
           <w:trHeight w:val="734" w:hRule="atLeast"/>
@@ -2638,6 +2662,12 @@
             <w:insideH w:val="single" w:color="000000" w:sz="6" w:space="0"/>
             <w:insideV w:val="single" w:color="000000" w:sz="6" w:space="0"/>
           </w:tblBorders>
+          <w:tblCellMar>
+            <w:top w:w="0" w:type="dxa"/>
+            <w:left w:w="0" w:type="dxa"/>
+            <w:bottom w:w="0" w:type="dxa"/>
+            <w:right w:w="0" w:type="dxa"/>
+          </w:tblCellMar>
         </w:tblPrEx>
         <w:trPr>
           <w:trHeight w:val="419" w:hRule="atLeast"/>
@@ -2881,1450 +2911,15 @@
     <w:p/>
     <w:p/>
     <w:p/>
-    <w:p/>
-    <w:p/>
-    <w:p/>
-    <w:p/>
-    <w:p/>
-    <w:p/>
-    <w:p/>
-    <w:p/>
-    <w:p/>
-    <w:p/>
-    <w:p/>
-    <w:p/>
-    <w:p/>
-    <w:p/>
-    <w:p/>
-    <w:p/>
-    <w:p/>
-    <w:p/>
-    <w:p/>
-    <w:p/>
-    <w:p/>
-    <w:p/>
-    <w:p/>
-    <w:p/>
-    <w:p/>
-    <w:p/>
-    <w:p/>
-    <w:p/>
-    <w:p/>
-    <w:p/>
-    <w:p/>
-    <w:p/>
-    <w:p/>
-    <w:p/>
-    <w:p/>
-    <w:p/>
-    <w:p/>
-    <w:p/>
-    <w:p/>
-    <w:p/>
-    <w:p/>
-    <w:p/>
-    <w:p>
-      <w:pPr>
-        <w:keepNext w:val="0"/>
-        <w:keepLines w:val="0"/>
-        <w:widowControl/>
-        <w:suppressLineNumbers w:val="0"/>
-        <w:jc w:val="left"/>
-        <w:rPr>
-          <w:rFonts w:hint="default" w:ascii="Arial" w:hAnsi="Arial" w:eastAsia="SimSun" w:cs="Arial"/>
-          <w:i w:val="0"/>
-          <w:iCs w:val="0"/>
-          <w:color w:val="000000" w:themeColor="text1"/>
-          <w:kern w:val="0"/>
-          <w:sz w:val="38"/>
-          <w:szCs w:val="38"/>
-          <w:lang w:val="en-US" w:eastAsia="zh-CN" w:bidi="ar"/>
-        </w:rPr>
-      </w:pPr>
-      <w:r>
-        <w:rPr>
-          <w:rFonts w:hint="default" w:ascii="Arial" w:hAnsi="Arial" w:eastAsia="SimSun" w:cs="Arial"/>
-          <w:i w:val="0"/>
-          <w:iCs w:val="0"/>
-          <w:color w:val="000000" w:themeColor="text1"/>
-          <w:kern w:val="0"/>
-          <w:sz w:val="38"/>
-          <w:szCs w:val="38"/>
-          <w:lang w:val="en-US" w:eastAsia="zh-CN" w:bidi="ar"/>
-        </w:rPr>
-        <w:t xml:space="preserve">V - Activité 2 - Mise en place d’une stratégie </w:t>
-      </w:r>
-    </w:p>
-    <w:p>
-      <w:pPr>
-        <w:keepNext w:val="0"/>
-        <w:keepLines w:val="0"/>
-        <w:widowControl/>
-        <w:suppressLineNumbers w:val="0"/>
-        <w:jc w:val="left"/>
-        <w:rPr>
-          <w:rFonts w:hint="default" w:ascii="Arial" w:hAnsi="Arial" w:eastAsia="SimSun" w:cs="Arial"/>
-          <w:i w:val="0"/>
-          <w:iCs w:val="0"/>
-          <w:color w:val="000000" w:themeColor="text1"/>
-          <w:kern w:val="0"/>
-          <w:sz w:val="38"/>
-          <w:szCs w:val="38"/>
-          <w:lang w:val="en-US" w:eastAsia="zh-CN" w:bidi="ar"/>
-        </w:rPr>
-      </w:pPr>
-      <w:r>
-        <w:rPr>
-          <w:rFonts w:hint="default" w:ascii="Arial" w:hAnsi="Arial" w:eastAsia="SimSun" w:cs="Arial"/>
-          <w:i w:val="0"/>
-          <w:iCs w:val="0"/>
-          <w:color w:val="000000" w:themeColor="text1"/>
-          <w:kern w:val="0"/>
-          <w:sz w:val="38"/>
-          <w:szCs w:val="38"/>
-          <w:lang w:val="en-US" w:eastAsia="zh-CN" w:bidi="ar"/>
-        </w:rPr>
-        <w:t xml:space="preserve">d’Inbound Marketing </w:t>
-      </w:r>
-    </w:p>
-    <w:p>
-      <w:pPr>
-        <w:keepNext w:val="0"/>
-        <w:keepLines w:val="0"/>
-        <w:widowControl/>
-        <w:suppressLineNumbers w:val="0"/>
-        <w:jc w:val="left"/>
-        <w:rPr>
-          <w:rFonts w:hint="default" w:ascii="Arial" w:hAnsi="Arial" w:eastAsia="SimSun" w:cs="Arial"/>
-          <w:i w:val="0"/>
-          <w:iCs w:val="0"/>
-          <w:color w:val="000000" w:themeColor="text1"/>
-          <w:kern w:val="0"/>
-          <w:sz w:val="38"/>
-          <w:szCs w:val="38"/>
-          <w:lang w:val="en-US" w:eastAsia="zh-CN" w:bidi="ar"/>
-        </w:rPr>
-      </w:pPr>
-    </w:p>
-    <w:p>
-      <w:pPr>
-        <w:keepNext w:val="0"/>
-        <w:keepLines w:val="0"/>
-        <w:widowControl/>
-        <w:suppressLineNumbers w:val="0"/>
-        <w:jc w:val="left"/>
-        <w:rPr>
-          <w:rFonts w:hint="default" w:ascii="Arial" w:hAnsi="Arial" w:cs="Arial"/>
-          <w:i w:val="0"/>
-          <w:iCs w:val="0"/>
-          <w:color w:val="000000" w:themeColor="text1"/>
-        </w:rPr>
-      </w:pPr>
-      <w:r>
-        <w:rPr>
-          <w:rFonts w:hint="default" w:ascii="Arial" w:hAnsi="Arial" w:eastAsia="HelveticaNeue" w:cs="Arial"/>
-          <w:i w:val="0"/>
-          <w:iCs w:val="0"/>
-          <w:color w:val="000000" w:themeColor="text1"/>
-          <w:kern w:val="0"/>
-          <w:sz w:val="24"/>
-          <w:szCs w:val="24"/>
-          <w:lang w:val="en-US" w:eastAsia="zh-CN" w:bidi="ar"/>
-        </w:rPr>
-        <w:t xml:space="preserve">Tiphaine est une jeune entrepreneuse très sportive de 26 ans qui a décidé de lancer sa </w:t>
-      </w:r>
-    </w:p>
-    <w:p>
-      <w:pPr>
-        <w:keepNext w:val="0"/>
-        <w:keepLines w:val="0"/>
-        <w:widowControl/>
-        <w:suppressLineNumbers w:val="0"/>
-        <w:jc w:val="left"/>
-        <w:rPr>
-          <w:rFonts w:hint="default" w:ascii="Arial" w:hAnsi="Arial" w:cs="Arial"/>
-          <w:i w:val="0"/>
-          <w:iCs w:val="0"/>
-          <w:color w:val="000000" w:themeColor="text1"/>
-        </w:rPr>
-      </w:pPr>
-      <w:r>
-        <w:rPr>
-          <w:rFonts w:hint="default" w:ascii="Arial" w:hAnsi="Arial" w:eastAsia="HelveticaNeue" w:cs="Arial"/>
-          <w:i w:val="0"/>
-          <w:iCs w:val="0"/>
-          <w:color w:val="000000" w:themeColor="text1"/>
-          <w:kern w:val="0"/>
-          <w:sz w:val="24"/>
-          <w:szCs w:val="24"/>
-          <w:lang w:val="en-US" w:eastAsia="zh-CN" w:bidi="ar"/>
-        </w:rPr>
-        <w:t xml:space="preserve">propre marque de déodorant à destination des sportifs. </w:t>
-      </w:r>
-    </w:p>
-    <w:p>
-      <w:pPr>
-        <w:keepNext w:val="0"/>
-        <w:keepLines w:val="0"/>
-        <w:widowControl/>
-        <w:suppressLineNumbers w:val="0"/>
-        <w:jc w:val="left"/>
-        <w:rPr>
-          <w:rFonts w:hint="default" w:ascii="Arial" w:hAnsi="Arial" w:eastAsia="HelveticaNeue" w:cs="Arial"/>
-          <w:i w:val="0"/>
-          <w:iCs w:val="0"/>
-          <w:color w:val="000000" w:themeColor="text1"/>
-          <w:kern w:val="0"/>
-          <w:sz w:val="24"/>
-          <w:szCs w:val="24"/>
-          <w:lang w:val="en-US" w:eastAsia="zh-CN" w:bidi="ar"/>
-        </w:rPr>
-      </w:pPr>
-      <w:r>
-        <w:rPr>
-          <w:rFonts w:hint="default" w:ascii="Arial" w:hAnsi="Arial" w:eastAsia="HelveticaNeue" w:cs="Arial"/>
-          <w:i w:val="0"/>
-          <w:iCs w:val="0"/>
-          <w:color w:val="000000" w:themeColor="text1"/>
-          <w:kern w:val="0"/>
-          <w:sz w:val="24"/>
-          <w:szCs w:val="24"/>
-          <w:lang w:val="en-US" w:eastAsia="zh-CN" w:bidi="ar"/>
-        </w:rPr>
-        <w:t xml:space="preserve">Son déodorant a été élaboré avec l’aide d’un laboratoire Pharmaceutique. </w:t>
-      </w:r>
-    </w:p>
-    <w:p>
-      <w:pPr>
-        <w:keepNext w:val="0"/>
-        <w:keepLines w:val="0"/>
-        <w:widowControl/>
-        <w:suppressLineNumbers w:val="0"/>
-        <w:jc w:val="left"/>
-        <w:rPr>
-          <w:rFonts w:hint="default" w:ascii="Arial" w:hAnsi="Arial" w:eastAsia="HelveticaNeue" w:cs="Arial"/>
-          <w:i w:val="0"/>
-          <w:iCs w:val="0"/>
-          <w:color w:val="000000" w:themeColor="text1"/>
-          <w:kern w:val="0"/>
-          <w:sz w:val="24"/>
-          <w:szCs w:val="24"/>
-          <w:lang w:val="en-US" w:eastAsia="zh-CN" w:bidi="ar"/>
-        </w:rPr>
-      </w:pPr>
-    </w:p>
-    <w:p>
-      <w:pPr>
-        <w:keepNext w:val="0"/>
-        <w:keepLines w:val="0"/>
-        <w:widowControl/>
-        <w:suppressLineNumbers w:val="0"/>
-        <w:jc w:val="left"/>
-        <w:rPr>
-          <w:rFonts w:hint="default" w:ascii="Arial" w:hAnsi="Arial" w:cs="Arial"/>
-          <w:i w:val="0"/>
-          <w:iCs w:val="0"/>
-          <w:color w:val="000000" w:themeColor="text1"/>
-        </w:rPr>
-      </w:pPr>
-      <w:r>
-        <w:rPr>
-          <w:rFonts w:hint="default" w:ascii="Arial" w:hAnsi="Arial" w:eastAsia="HelveticaNeue" w:cs="Arial"/>
-          <w:i w:val="0"/>
-          <w:iCs w:val="0"/>
-          <w:color w:val="000000" w:themeColor="text1"/>
-          <w:kern w:val="0"/>
-          <w:sz w:val="24"/>
-          <w:szCs w:val="24"/>
-          <w:lang w:val="en-US" w:eastAsia="zh-CN" w:bidi="ar"/>
-        </w:rPr>
-        <w:t xml:space="preserve">Son 1er produit est un déodorant Roll-On Citron Bergamote Certififié Bio disponible en </w:t>
-      </w:r>
-    </w:p>
-    <w:p>
-      <w:pPr>
-        <w:keepNext w:val="0"/>
-        <w:keepLines w:val="0"/>
-        <w:widowControl/>
-        <w:suppressLineNumbers w:val="0"/>
-        <w:jc w:val="left"/>
-        <w:rPr>
-          <w:rFonts w:hint="default" w:ascii="Arial" w:hAnsi="Arial" w:eastAsia="HelveticaNeue" w:cs="Arial"/>
-          <w:i w:val="0"/>
-          <w:iCs w:val="0"/>
-          <w:color w:val="000000" w:themeColor="text1"/>
-          <w:kern w:val="0"/>
-          <w:sz w:val="24"/>
-          <w:szCs w:val="24"/>
-          <w:lang w:val="en-US" w:eastAsia="zh-CN" w:bidi="ar"/>
-        </w:rPr>
-      </w:pPr>
-      <w:r>
-        <w:rPr>
-          <w:rFonts w:hint="default" w:ascii="Arial" w:hAnsi="Arial" w:eastAsia="HelveticaNeue" w:cs="Arial"/>
-          <w:i w:val="0"/>
-          <w:iCs w:val="0"/>
-          <w:color w:val="000000" w:themeColor="text1"/>
-          <w:kern w:val="0"/>
-          <w:sz w:val="24"/>
-          <w:szCs w:val="24"/>
-          <w:lang w:val="en-US" w:eastAsia="zh-CN" w:bidi="ar"/>
-        </w:rPr>
-        <w:t xml:space="preserve">50ml ou 100ml efficace durant 48h (testé et approuvé par Serge Corp). </w:t>
-      </w:r>
-    </w:p>
-    <w:p>
-      <w:pPr>
-        <w:keepNext w:val="0"/>
-        <w:keepLines w:val="0"/>
-        <w:widowControl/>
-        <w:suppressLineNumbers w:val="0"/>
-        <w:jc w:val="left"/>
-        <w:rPr>
-          <w:rFonts w:hint="default" w:ascii="Arial" w:hAnsi="Arial" w:cs="Arial"/>
-          <w:i w:val="0"/>
-          <w:iCs w:val="0"/>
-          <w:color w:val="000000" w:themeColor="text1"/>
-        </w:rPr>
-      </w:pPr>
-      <w:r>
-        <w:rPr>
-          <w:rFonts w:hint="default" w:ascii="Arial" w:hAnsi="Arial" w:eastAsia="HelveticaNeue" w:cs="Arial"/>
-          <w:i w:val="0"/>
-          <w:iCs w:val="0"/>
-          <w:color w:val="000000" w:themeColor="text1"/>
-          <w:kern w:val="0"/>
-          <w:sz w:val="24"/>
-          <w:szCs w:val="24"/>
-          <w:lang w:val="en-US" w:eastAsia="zh-CN" w:bidi="ar"/>
-        </w:rPr>
-        <w:t xml:space="preserve">Ce dernier contient 3 ingrédients phares pour assurer efficacité et sensorialité : </w:t>
-      </w:r>
-    </w:p>
-    <w:p>
-      <w:pPr>
-        <w:keepNext w:val="0"/>
-        <w:keepLines w:val="0"/>
-        <w:widowControl/>
-        <w:suppressLineNumbers w:val="0"/>
-        <w:jc w:val="left"/>
-        <w:rPr>
-          <w:rFonts w:hint="default" w:ascii="Arial" w:hAnsi="Arial" w:cs="Arial"/>
-          <w:i w:val="0"/>
-          <w:iCs w:val="0"/>
-          <w:color w:val="000000" w:themeColor="text1"/>
-        </w:rPr>
-      </w:pPr>
-      <w:r>
-        <w:rPr>
-          <w:rFonts w:hint="default" w:ascii="Arial" w:hAnsi="Arial" w:eastAsia="HelveticaNeue" w:cs="Arial"/>
-          <w:i w:val="0"/>
-          <w:iCs w:val="0"/>
-          <w:color w:val="000000" w:themeColor="text1"/>
-          <w:kern w:val="0"/>
-          <w:sz w:val="24"/>
-          <w:szCs w:val="24"/>
-          <w:lang w:val="en-US" w:eastAsia="zh-CN" w:bidi="ar"/>
-        </w:rPr>
-        <w:t xml:space="preserve">- Extrait de romarin </w:t>
-      </w:r>
-    </w:p>
-    <w:p>
-      <w:pPr>
-        <w:keepNext w:val="0"/>
-        <w:keepLines w:val="0"/>
-        <w:widowControl/>
-        <w:suppressLineNumbers w:val="0"/>
-        <w:jc w:val="left"/>
-        <w:rPr>
-          <w:rFonts w:hint="default" w:ascii="Arial" w:hAnsi="Arial" w:cs="Arial"/>
-          <w:i w:val="0"/>
-          <w:iCs w:val="0"/>
-          <w:color w:val="000000" w:themeColor="text1"/>
-        </w:rPr>
-      </w:pPr>
-      <w:r>
-        <w:rPr>
-          <w:rFonts w:hint="default" w:ascii="Arial" w:hAnsi="Arial" w:eastAsia="HelveticaNeue" w:cs="Arial"/>
-          <w:i w:val="0"/>
-          <w:iCs w:val="0"/>
-          <w:color w:val="000000" w:themeColor="text1"/>
-          <w:kern w:val="0"/>
-          <w:sz w:val="24"/>
-          <w:szCs w:val="24"/>
-          <w:lang w:val="en-US" w:eastAsia="zh-CN" w:bidi="ar"/>
-        </w:rPr>
-        <w:t xml:space="preserve">- Extrait d'aloe vera </w:t>
-      </w:r>
-    </w:p>
-    <w:p>
-      <w:pPr>
-        <w:keepNext w:val="0"/>
-        <w:keepLines w:val="0"/>
-        <w:widowControl/>
-        <w:suppressLineNumbers w:val="0"/>
-        <w:jc w:val="left"/>
-        <w:rPr>
-          <w:rFonts w:hint="default" w:ascii="Arial" w:hAnsi="Arial" w:eastAsia="HelveticaNeue" w:cs="Arial"/>
-          <w:i w:val="0"/>
-          <w:iCs w:val="0"/>
-          <w:color w:val="000000" w:themeColor="text1"/>
-          <w:kern w:val="0"/>
-          <w:sz w:val="24"/>
-          <w:szCs w:val="24"/>
-          <w:lang w:val="en-US" w:eastAsia="zh-CN" w:bidi="ar"/>
-        </w:rPr>
-      </w:pPr>
-      <w:r>
-        <w:rPr>
-          <w:rFonts w:hint="default" w:ascii="Arial" w:hAnsi="Arial" w:eastAsia="HelveticaNeue" w:cs="Arial"/>
-          <w:i w:val="0"/>
-          <w:iCs w:val="0"/>
-          <w:color w:val="000000" w:themeColor="text1"/>
-          <w:kern w:val="0"/>
-          <w:sz w:val="24"/>
-          <w:szCs w:val="24"/>
-          <w:lang w:val="en-US" w:eastAsia="zh-CN" w:bidi="ar"/>
-        </w:rPr>
-        <w:t xml:space="preserve">- Extrait de fleur de souci </w:t>
-      </w:r>
-    </w:p>
-    <w:p>
-      <w:pPr>
-        <w:keepNext w:val="0"/>
-        <w:keepLines w:val="0"/>
-        <w:widowControl/>
-        <w:suppressLineNumbers w:val="0"/>
-        <w:jc w:val="left"/>
-        <w:rPr>
-          <w:rFonts w:hint="default" w:ascii="Arial" w:hAnsi="Arial" w:eastAsia="HelveticaNeue" w:cs="Arial"/>
-          <w:i w:val="0"/>
-          <w:iCs w:val="0"/>
-          <w:color w:val="000000" w:themeColor="text1"/>
-          <w:kern w:val="0"/>
-          <w:sz w:val="24"/>
-          <w:szCs w:val="24"/>
-          <w:lang w:val="en-US" w:eastAsia="zh-CN" w:bidi="ar"/>
-        </w:rPr>
-      </w:pPr>
-    </w:p>
-    <w:p>
-      <w:pPr>
-        <w:keepNext w:val="0"/>
-        <w:keepLines w:val="0"/>
-        <w:widowControl/>
-        <w:suppressLineNumbers w:val="0"/>
-        <w:jc w:val="left"/>
-        <w:rPr>
-          <w:rFonts w:hint="default" w:ascii="Arial" w:hAnsi="Arial" w:cs="Arial"/>
-          <w:i w:val="0"/>
-          <w:iCs w:val="0"/>
-          <w:color w:val="000000" w:themeColor="text1"/>
-        </w:rPr>
-      </w:pPr>
-      <w:r>
-        <w:rPr>
-          <w:rFonts w:hint="default" w:ascii="Arial" w:hAnsi="Arial" w:eastAsia="HelveticaNeue" w:cs="Arial"/>
-          <w:i w:val="0"/>
-          <w:iCs w:val="0"/>
-          <w:color w:val="000000" w:themeColor="text1"/>
-          <w:kern w:val="0"/>
-          <w:sz w:val="24"/>
-          <w:szCs w:val="24"/>
-          <w:lang w:val="en-US" w:eastAsia="zh-CN" w:bidi="ar"/>
-        </w:rPr>
-        <w:t xml:space="preserve">Elle souhaite toucher des sportifs, mais n’arrive pas encore à segmenter sa clientèle. </w:t>
-      </w:r>
-    </w:p>
-    <w:p>
-      <w:pPr>
-        <w:keepNext w:val="0"/>
-        <w:keepLines w:val="0"/>
-        <w:widowControl/>
-        <w:suppressLineNumbers w:val="0"/>
-        <w:jc w:val="left"/>
-        <w:rPr>
-          <w:rFonts w:hint="default" w:ascii="Arial" w:hAnsi="Arial" w:cs="Arial"/>
-          <w:i w:val="0"/>
-          <w:iCs w:val="0"/>
-          <w:color w:val="000000" w:themeColor="text1"/>
-        </w:rPr>
-      </w:pPr>
-      <w:r>
-        <w:rPr>
-          <w:rFonts w:hint="default" w:ascii="Arial" w:hAnsi="Arial" w:eastAsia="HelveticaNeue" w:cs="Arial"/>
-          <w:i w:val="0"/>
-          <w:iCs w:val="0"/>
-          <w:color w:val="000000" w:themeColor="text1"/>
-          <w:kern w:val="0"/>
-          <w:sz w:val="24"/>
-          <w:szCs w:val="24"/>
-          <w:lang w:val="en-US" w:eastAsia="zh-CN" w:bidi="ar"/>
-        </w:rPr>
-        <w:t xml:space="preserve">Dans le cadre du lancement de son produit, elle fait appel à vous pour l’aider à </w:t>
-      </w:r>
-    </w:p>
-    <w:p>
-      <w:pPr>
-        <w:keepNext w:val="0"/>
-        <w:keepLines w:val="0"/>
-        <w:widowControl/>
-        <w:suppressLineNumbers w:val="0"/>
-        <w:jc w:val="left"/>
-        <w:rPr>
-          <w:rFonts w:hint="default" w:ascii="Arial" w:hAnsi="Arial" w:cs="Arial"/>
-          <w:i w:val="0"/>
-          <w:iCs w:val="0"/>
-          <w:color w:val="000000" w:themeColor="text1"/>
-        </w:rPr>
-      </w:pPr>
-      <w:r>
-        <w:rPr>
-          <w:rFonts w:hint="default" w:ascii="Arial" w:hAnsi="Arial" w:eastAsia="HelveticaNeue" w:cs="Arial"/>
-          <w:i w:val="0"/>
-          <w:iCs w:val="0"/>
-          <w:color w:val="000000" w:themeColor="text1"/>
-          <w:kern w:val="0"/>
-          <w:sz w:val="24"/>
-          <w:szCs w:val="24"/>
-          <w:lang w:val="en-US" w:eastAsia="zh-CN" w:bidi="ar"/>
-        </w:rPr>
-        <w:t xml:space="preserve">construire sa stratégie d’inbound Marketing (elle connaît ce dernier point, car elle a lu </w:t>
-      </w:r>
-    </w:p>
-    <w:p>
-      <w:pPr>
-        <w:keepNext w:val="0"/>
-        <w:keepLines w:val="0"/>
-        <w:widowControl/>
-        <w:suppressLineNumbers w:val="0"/>
-        <w:jc w:val="left"/>
-        <w:rPr>
-          <w:rFonts w:hint="default" w:ascii="Arial" w:hAnsi="Arial" w:eastAsia="HelveticaNeue" w:cs="Arial"/>
-          <w:i w:val="0"/>
-          <w:iCs w:val="0"/>
-          <w:color w:val="000000" w:themeColor="text1"/>
-          <w:kern w:val="0"/>
-          <w:sz w:val="24"/>
-          <w:szCs w:val="24"/>
-          <w:lang w:val="en-US" w:eastAsia="zh-CN" w:bidi="ar"/>
-        </w:rPr>
-      </w:pPr>
-      <w:r>
-        <w:rPr>
-          <w:rFonts w:hint="default" w:ascii="Arial" w:hAnsi="Arial" w:eastAsia="HelveticaNeue" w:cs="Arial"/>
-          <w:i w:val="0"/>
-          <w:iCs w:val="0"/>
-          <w:color w:val="000000" w:themeColor="text1"/>
-          <w:kern w:val="0"/>
-          <w:sz w:val="24"/>
-          <w:szCs w:val="24"/>
-          <w:lang w:val="en-US" w:eastAsia="zh-CN" w:bidi="ar"/>
-        </w:rPr>
-        <w:t>un article récemment).</w:t>
-      </w:r>
-    </w:p>
-    <w:p>
-      <w:pPr>
-        <w:keepNext w:val="0"/>
-        <w:keepLines w:val="0"/>
-        <w:widowControl/>
-        <w:suppressLineNumbers w:val="0"/>
-        <w:jc w:val="left"/>
-        <w:rPr>
-          <w:rFonts w:hint="default" w:ascii="Arial" w:hAnsi="Arial" w:eastAsia="HelveticaNeue" w:cs="Arial"/>
-          <w:i w:val="0"/>
-          <w:iCs w:val="0"/>
-          <w:color w:val="000000" w:themeColor="text1"/>
-          <w:kern w:val="0"/>
-          <w:sz w:val="24"/>
-          <w:szCs w:val="24"/>
-          <w:lang w:val="en-US" w:eastAsia="zh-CN" w:bidi="ar"/>
-        </w:rPr>
-      </w:pPr>
-    </w:p>
-    <w:p>
-      <w:pPr>
-        <w:keepNext w:val="0"/>
-        <w:keepLines w:val="0"/>
-        <w:widowControl/>
-        <w:suppressLineNumbers w:val="0"/>
-        <w:jc w:val="left"/>
-        <w:rPr>
-          <w:rFonts w:hint="default" w:ascii="Arial" w:hAnsi="Arial" w:cs="Arial"/>
-          <w:i w:val="0"/>
-          <w:iCs w:val="0"/>
-          <w:color w:val="000000" w:themeColor="text1"/>
-        </w:rPr>
-      </w:pPr>
-      <w:r>
-        <w:rPr>
-          <w:rFonts w:hint="default" w:ascii="Arial" w:hAnsi="Arial" w:eastAsia="HelveticaNeue" w:cs="Arial"/>
-          <w:i w:val="0"/>
-          <w:iCs w:val="0"/>
-          <w:color w:val="000000" w:themeColor="text1"/>
-          <w:kern w:val="0"/>
-          <w:sz w:val="24"/>
-          <w:szCs w:val="24"/>
-          <w:lang w:val="en-US" w:eastAsia="zh-CN" w:bidi="ar"/>
-        </w:rPr>
-        <w:t xml:space="preserve"> </w:t>
-      </w:r>
-    </w:p>
-    <w:p>
-      <w:pPr>
-        <w:keepNext w:val="0"/>
-        <w:keepLines w:val="0"/>
-        <w:widowControl/>
-        <w:suppressLineNumbers w:val="0"/>
-        <w:jc w:val="left"/>
-        <w:rPr>
-          <w:rFonts w:hint="default" w:ascii="Arial" w:hAnsi="Arial" w:eastAsia="HelveticaNeue-Bold" w:cs="Arial"/>
-          <w:b/>
-          <w:bCs/>
-          <w:i w:val="0"/>
-          <w:iCs w:val="0"/>
-          <w:color w:val="000000" w:themeColor="text1"/>
-          <w:kern w:val="0"/>
-          <w:sz w:val="24"/>
-          <w:szCs w:val="24"/>
-          <w:lang w:val="en-US" w:eastAsia="zh-CN" w:bidi="ar"/>
-        </w:rPr>
-      </w:pPr>
-      <w:r>
-        <w:rPr>
-          <w:rFonts w:hint="default" w:ascii="Arial" w:hAnsi="Arial" w:eastAsia="HelveticaNeue-Bold" w:cs="Arial"/>
-          <w:b/>
-          <w:bCs/>
-          <w:i w:val="0"/>
-          <w:iCs w:val="0"/>
-          <w:color w:val="000000" w:themeColor="text1"/>
-          <w:kern w:val="0"/>
-          <w:sz w:val="24"/>
-          <w:szCs w:val="24"/>
-          <w:lang w:val="en-US" w:eastAsia="zh-CN" w:bidi="ar"/>
-        </w:rPr>
-        <w:t xml:space="preserve">Tâches à réaliser : </w:t>
-      </w:r>
-    </w:p>
-    <w:p>
-      <w:pPr>
-        <w:keepNext w:val="0"/>
-        <w:keepLines w:val="0"/>
-        <w:widowControl/>
-        <w:suppressLineNumbers w:val="0"/>
-        <w:jc w:val="left"/>
-        <w:rPr>
-          <w:rFonts w:hint="default" w:ascii="Arial" w:hAnsi="Arial" w:eastAsia="HelveticaNeue-Bold" w:cs="Arial"/>
-          <w:b/>
-          <w:bCs/>
-          <w:i w:val="0"/>
-          <w:iCs w:val="0"/>
-          <w:color w:val="000000" w:themeColor="text1"/>
-          <w:kern w:val="0"/>
-          <w:sz w:val="24"/>
-          <w:szCs w:val="24"/>
-          <w:lang w:val="en-US" w:eastAsia="zh-CN" w:bidi="ar"/>
-        </w:rPr>
-      </w:pPr>
-    </w:p>
-    <w:p>
-      <w:pPr>
-        <w:keepNext w:val="0"/>
-        <w:keepLines w:val="0"/>
-        <w:widowControl/>
-        <w:suppressLineNumbers w:val="0"/>
-        <w:ind w:firstLine="720" w:firstLineChars="0"/>
-        <w:jc w:val="left"/>
-        <w:rPr>
-          <w:rFonts w:hint="default" w:ascii="Arial" w:hAnsi="Arial" w:cs="Arial"/>
-          <w:i w:val="0"/>
-          <w:iCs w:val="0"/>
-          <w:color w:val="000000" w:themeColor="text1"/>
-        </w:rPr>
-      </w:pPr>
-      <w:r>
-        <w:rPr>
-          <w:rFonts w:hint="default" w:ascii="Arial" w:hAnsi="Arial" w:eastAsia="HelveticaNeue" w:cs="Arial"/>
-          <w:i w:val="0"/>
-          <w:iCs w:val="0"/>
-          <w:color w:val="000000" w:themeColor="text1"/>
-          <w:kern w:val="0"/>
-          <w:sz w:val="24"/>
-          <w:szCs w:val="24"/>
-          <w:lang w:val="en-US" w:eastAsia="zh-CN" w:bidi="ar"/>
-        </w:rPr>
-        <w:t xml:space="preserve">1. Déterminer les cibles de communication : cœur de cible, cible primaire (avec des </w:t>
-      </w:r>
-    </w:p>
-    <w:p>
-      <w:pPr>
-        <w:keepNext w:val="0"/>
-        <w:keepLines w:val="0"/>
-        <w:widowControl/>
-        <w:suppressLineNumbers w:val="0"/>
-        <w:ind w:firstLine="904" w:firstLineChars="377"/>
-        <w:jc w:val="left"/>
-        <w:rPr>
-          <w:rFonts w:hint="default" w:ascii="Arial" w:hAnsi="Arial" w:eastAsia="HelveticaNeue" w:cs="Arial"/>
-          <w:i w:val="0"/>
-          <w:iCs w:val="0"/>
-          <w:color w:val="000000" w:themeColor="text1"/>
-          <w:kern w:val="0"/>
-          <w:sz w:val="24"/>
-          <w:szCs w:val="24"/>
-          <w:lang w:val="en-US" w:eastAsia="zh-CN" w:bidi="ar"/>
-        </w:rPr>
-      </w:pPr>
-      <w:r>
-        <w:rPr>
-          <w:rFonts w:hint="default" w:ascii="Arial" w:hAnsi="Arial" w:eastAsia="HelveticaNeue" w:cs="Arial"/>
-          <w:i w:val="0"/>
-          <w:iCs w:val="0"/>
-          <w:color w:val="000000" w:themeColor="text1"/>
-          <w:kern w:val="0"/>
-          <w:sz w:val="24"/>
-          <w:szCs w:val="24"/>
-          <w:lang w:val="en-US" w:eastAsia="zh-CN" w:bidi="ar"/>
-        </w:rPr>
-        <w:t xml:space="preserve">personae, elle adore les personae) et enfin cible secondaire. </w:t>
-      </w:r>
-    </w:p>
-    <w:p>
-      <w:pPr>
-        <w:keepNext w:val="0"/>
-        <w:keepLines w:val="0"/>
-        <w:widowControl/>
-        <w:suppressLineNumbers w:val="0"/>
-        <w:ind w:firstLine="904" w:firstLineChars="377"/>
-        <w:jc w:val="left"/>
-        <w:rPr>
-          <w:rFonts w:hint="default" w:ascii="Arial" w:hAnsi="Arial" w:eastAsia="HelveticaNeue" w:cs="Arial"/>
-          <w:i w:val="0"/>
-          <w:iCs w:val="0"/>
-          <w:color w:val="000000" w:themeColor="text1"/>
-          <w:kern w:val="0"/>
-          <w:sz w:val="24"/>
-          <w:szCs w:val="24"/>
-          <w:lang w:val="en-US" w:eastAsia="zh-CN" w:bidi="ar"/>
-        </w:rPr>
-      </w:pPr>
-    </w:p>
-    <w:p>
-      <w:pPr>
-        <w:keepNext w:val="0"/>
-        <w:keepLines w:val="0"/>
-        <w:widowControl/>
-        <w:suppressLineNumbers w:val="0"/>
-        <w:ind w:firstLine="904" w:firstLineChars="377"/>
-        <w:jc w:val="left"/>
-        <w:rPr>
-          <w:rFonts w:hint="default" w:ascii="Arial" w:hAnsi="Arial" w:eastAsia="HelveticaNeue" w:cs="Arial"/>
-          <w:i w:val="0"/>
-          <w:iCs w:val="0"/>
-          <w:color w:val="000000" w:themeColor="text1"/>
-          <w:kern w:val="0"/>
-          <w:sz w:val="24"/>
-          <w:szCs w:val="24"/>
-          <w:lang w:val="en-US" w:eastAsia="zh-CN" w:bidi="ar"/>
-        </w:rPr>
-      </w:pPr>
-    </w:p>
-    <w:p>
-      <w:pPr>
-        <w:keepNext w:val="0"/>
-        <w:keepLines w:val="0"/>
-        <w:widowControl/>
-        <w:suppressLineNumbers w:val="0"/>
-        <w:ind w:firstLine="904" w:firstLineChars="377"/>
-        <w:jc w:val="left"/>
-        <w:rPr>
-          <w:rFonts w:hint="default" w:ascii="Arial" w:hAnsi="Arial" w:eastAsia="HelveticaNeue" w:cs="Arial"/>
-          <w:i w:val="0"/>
-          <w:iCs w:val="0"/>
-          <w:color w:val="000000" w:themeColor="text1"/>
-          <w:kern w:val="0"/>
-          <w:sz w:val="24"/>
-          <w:szCs w:val="24"/>
-          <w:lang w:val="en-US" w:eastAsia="zh-CN" w:bidi="ar"/>
-        </w:rPr>
-      </w:pPr>
-    </w:p>
-    <w:p>
-      <w:pPr>
-        <w:keepNext w:val="0"/>
-        <w:keepLines w:val="0"/>
-        <w:widowControl/>
-        <w:suppressLineNumbers w:val="0"/>
-        <w:ind w:firstLine="720" w:firstLineChars="0"/>
-        <w:jc w:val="left"/>
-        <w:rPr>
-          <w:rFonts w:hint="default" w:ascii="Arial" w:hAnsi="Arial" w:cs="Arial"/>
-          <w:i w:val="0"/>
-          <w:iCs w:val="0"/>
-          <w:color w:val="000000" w:themeColor="text1"/>
-        </w:rPr>
-      </w:pPr>
-      <w:r>
-        <w:rPr>
-          <w:rFonts w:hint="default" w:ascii="Arial" w:hAnsi="Arial" w:eastAsia="HelveticaNeue" w:cs="Arial"/>
-          <w:i w:val="0"/>
-          <w:iCs w:val="0"/>
-          <w:color w:val="000000" w:themeColor="text1"/>
-          <w:kern w:val="0"/>
-          <w:sz w:val="24"/>
-          <w:szCs w:val="24"/>
-          <w:lang w:val="en-US" w:eastAsia="zh-CN" w:bidi="ar"/>
-        </w:rPr>
-        <w:t xml:space="preserve">2. Étudiez la concurrence sur leur communication (étude des réseaux sociaux, </w:t>
-      </w:r>
-    </w:p>
-    <w:p>
-      <w:pPr>
-        <w:keepNext w:val="0"/>
-        <w:keepLines w:val="0"/>
-        <w:widowControl/>
-        <w:suppressLineNumbers w:val="0"/>
-        <w:ind w:firstLine="904" w:firstLineChars="377"/>
-        <w:jc w:val="left"/>
-        <w:rPr>
-          <w:rFonts w:hint="default" w:ascii="Arial" w:hAnsi="Arial" w:cs="Arial"/>
-          <w:i w:val="0"/>
-          <w:iCs w:val="0"/>
-          <w:color w:val="000000" w:themeColor="text1"/>
-        </w:rPr>
-      </w:pPr>
-      <w:r>
-        <w:rPr>
-          <w:rFonts w:hint="default" w:ascii="Arial" w:hAnsi="Arial" w:eastAsia="HelveticaNeue" w:cs="Arial"/>
-          <w:i w:val="0"/>
-          <w:iCs w:val="0"/>
-          <w:color w:val="000000" w:themeColor="text1"/>
-          <w:kern w:val="0"/>
-          <w:sz w:val="24"/>
-          <w:szCs w:val="24"/>
-          <w:lang w:val="en-US" w:eastAsia="zh-CN" w:bidi="ar"/>
-        </w:rPr>
-        <w:t xml:space="preserve">ont-ils eu une communication traditionnelle ? Déterminez 1 parcours client pour </w:t>
-      </w:r>
-    </w:p>
-    <w:p>
-      <w:pPr>
-        <w:keepNext w:val="0"/>
-        <w:keepLines w:val="0"/>
-        <w:widowControl/>
-        <w:suppressLineNumbers w:val="0"/>
-        <w:ind w:firstLine="904" w:firstLineChars="377"/>
-        <w:jc w:val="left"/>
-        <w:rPr>
-          <w:rFonts w:hint="default" w:ascii="Arial" w:hAnsi="Arial" w:eastAsia="HelveticaNeue" w:cs="Arial"/>
-          <w:i w:val="0"/>
-          <w:iCs w:val="0"/>
-          <w:color w:val="000000" w:themeColor="text1"/>
-          <w:kern w:val="0"/>
-          <w:sz w:val="24"/>
-          <w:szCs w:val="24"/>
-          <w:lang w:val="en-US" w:eastAsia="zh-CN" w:bidi="ar"/>
-        </w:rPr>
-      </w:pPr>
-      <w:r>
-        <w:rPr>
-          <w:rFonts w:hint="default" w:ascii="Arial" w:hAnsi="Arial" w:eastAsia="HelveticaNeue" w:cs="Arial"/>
-          <w:i w:val="0"/>
-          <w:iCs w:val="0"/>
-          <w:color w:val="000000" w:themeColor="text1"/>
-          <w:kern w:val="0"/>
-          <w:sz w:val="24"/>
-          <w:szCs w:val="24"/>
-          <w:lang w:val="en-US" w:eastAsia="zh-CN" w:bidi="ar"/>
-        </w:rPr>
-        <w:t xml:space="preserve">passer à l’acte d’achat (Tunnel de conversion Inbound Marketing). </w:t>
-      </w:r>
-    </w:p>
-    <w:p>
-      <w:pPr>
-        <w:keepNext w:val="0"/>
-        <w:keepLines w:val="0"/>
-        <w:widowControl/>
-        <w:suppressLineNumbers w:val="0"/>
-        <w:ind w:firstLine="904" w:firstLineChars="377"/>
-        <w:jc w:val="left"/>
-        <w:rPr>
-          <w:rFonts w:hint="default" w:ascii="Arial" w:hAnsi="Arial" w:eastAsia="HelveticaNeue" w:cs="Arial"/>
-          <w:i w:val="0"/>
-          <w:iCs w:val="0"/>
-          <w:color w:val="000000" w:themeColor="text1"/>
-          <w:kern w:val="0"/>
-          <w:sz w:val="24"/>
-          <w:szCs w:val="24"/>
-          <w:lang w:val="en-US" w:eastAsia="zh-CN" w:bidi="ar"/>
-        </w:rPr>
-      </w:pPr>
-    </w:p>
-    <w:p>
-      <w:pPr>
-        <w:keepNext w:val="0"/>
-        <w:keepLines w:val="0"/>
-        <w:widowControl/>
-        <w:suppressLineNumbers w:val="0"/>
-        <w:ind w:firstLine="904" w:firstLineChars="377"/>
-        <w:jc w:val="left"/>
-        <w:rPr>
-          <w:rFonts w:hint="default" w:ascii="Arial" w:hAnsi="Arial" w:eastAsia="HelveticaNeue" w:cs="Arial"/>
-          <w:i w:val="0"/>
-          <w:iCs w:val="0"/>
-          <w:color w:val="000000" w:themeColor="text1"/>
-          <w:kern w:val="0"/>
-          <w:sz w:val="24"/>
-          <w:szCs w:val="24"/>
-          <w:lang w:val="en-US" w:eastAsia="zh-CN" w:bidi="ar"/>
-        </w:rPr>
-      </w:pPr>
-    </w:p>
-    <w:p>
-      <w:pPr>
-        <w:keepNext w:val="0"/>
-        <w:keepLines w:val="0"/>
-        <w:widowControl/>
-        <w:suppressLineNumbers w:val="0"/>
-        <w:ind w:firstLine="904" w:firstLineChars="377"/>
-        <w:jc w:val="left"/>
-        <w:rPr>
-          <w:rFonts w:hint="default" w:ascii="Arial" w:hAnsi="Arial" w:eastAsia="HelveticaNeue" w:cs="Arial"/>
-          <w:i w:val="0"/>
-          <w:iCs w:val="0"/>
-          <w:color w:val="000000" w:themeColor="text1"/>
-          <w:kern w:val="0"/>
-          <w:sz w:val="24"/>
-          <w:szCs w:val="24"/>
-          <w:lang w:val="en-US" w:eastAsia="zh-CN" w:bidi="ar"/>
-        </w:rPr>
-      </w:pPr>
-    </w:p>
-    <w:p>
-      <w:pPr>
-        <w:keepNext w:val="0"/>
-        <w:keepLines w:val="0"/>
-        <w:widowControl/>
-        <w:suppressLineNumbers w:val="0"/>
-        <w:ind w:firstLine="720" w:firstLineChars="0"/>
-        <w:jc w:val="left"/>
-        <w:rPr>
-          <w:rFonts w:hint="default" w:ascii="Arial" w:hAnsi="Arial" w:cs="Arial"/>
-          <w:i w:val="0"/>
-          <w:iCs w:val="0"/>
-          <w:color w:val="000000" w:themeColor="text1"/>
-        </w:rPr>
-      </w:pPr>
-      <w:r>
-        <w:rPr>
-          <w:rFonts w:hint="default" w:ascii="Arial" w:hAnsi="Arial" w:eastAsia="HelveticaNeue" w:cs="Arial"/>
-          <w:i w:val="0"/>
-          <w:iCs w:val="0"/>
-          <w:color w:val="000000" w:themeColor="text1"/>
-          <w:kern w:val="0"/>
-          <w:sz w:val="24"/>
-          <w:szCs w:val="24"/>
-          <w:lang w:val="en-US" w:eastAsia="zh-CN" w:bidi="ar"/>
-        </w:rPr>
-        <w:t xml:space="preserve">3. Sachant qu’elle vient de se lancer, elle souhaite augmenter en visibilité. Quel(s) </w:t>
-      </w:r>
-    </w:p>
-    <w:p>
-      <w:pPr>
-        <w:keepNext w:val="0"/>
-        <w:keepLines w:val="0"/>
-        <w:widowControl/>
-        <w:suppressLineNumbers w:val="0"/>
-        <w:ind w:firstLine="904" w:firstLineChars="377"/>
-        <w:jc w:val="left"/>
-        <w:rPr>
-          <w:rFonts w:hint="default" w:ascii="Arial" w:hAnsi="Arial" w:cs="Arial"/>
-          <w:i w:val="0"/>
-          <w:iCs w:val="0"/>
-          <w:color w:val="000000" w:themeColor="text1"/>
-        </w:rPr>
-      </w:pPr>
-      <w:r>
-        <w:rPr>
-          <w:rFonts w:hint="default" w:ascii="Arial" w:hAnsi="Arial" w:eastAsia="HelveticaNeue" w:cs="Arial"/>
-          <w:i w:val="0"/>
-          <w:iCs w:val="0"/>
-          <w:color w:val="000000" w:themeColor="text1"/>
-          <w:kern w:val="0"/>
-          <w:sz w:val="24"/>
-          <w:szCs w:val="24"/>
-          <w:lang w:val="en-US" w:eastAsia="zh-CN" w:bidi="ar"/>
-        </w:rPr>
-        <w:t xml:space="preserve">est/sont selon vous les objectifs que vous conseillerez à Tiphaine ? Justififiez </w:t>
-      </w:r>
-    </w:p>
-    <w:p>
-      <w:pPr>
-        <w:keepNext w:val="0"/>
-        <w:keepLines w:val="0"/>
-        <w:widowControl/>
-        <w:suppressLineNumbers w:val="0"/>
-        <w:ind w:firstLine="904" w:firstLineChars="377"/>
-        <w:jc w:val="left"/>
-        <w:rPr>
-          <w:rFonts w:hint="default" w:ascii="Arial" w:hAnsi="Arial" w:eastAsia="HelveticaNeue" w:cs="Arial"/>
-          <w:i w:val="0"/>
-          <w:iCs w:val="0"/>
-          <w:color w:val="000000" w:themeColor="text1"/>
-          <w:kern w:val="0"/>
-          <w:sz w:val="24"/>
-          <w:szCs w:val="24"/>
-          <w:lang w:val="en-US" w:eastAsia="zh-CN" w:bidi="ar"/>
-        </w:rPr>
-      </w:pPr>
-      <w:r>
-        <w:rPr>
-          <w:rFonts w:hint="default" w:ascii="Arial" w:hAnsi="Arial" w:eastAsia="HelveticaNeue" w:cs="Arial"/>
-          <w:i w:val="0"/>
-          <w:iCs w:val="0"/>
-          <w:color w:val="000000" w:themeColor="text1"/>
-          <w:kern w:val="0"/>
-          <w:sz w:val="24"/>
-          <w:szCs w:val="24"/>
-          <w:lang w:val="en-US" w:eastAsia="zh-CN" w:bidi="ar"/>
-        </w:rPr>
-        <w:t xml:space="preserve">votre choix </w:t>
-      </w:r>
-    </w:p>
-    <w:p>
-      <w:pPr>
-        <w:keepNext w:val="0"/>
-        <w:keepLines w:val="0"/>
-        <w:widowControl/>
-        <w:suppressLineNumbers w:val="0"/>
-        <w:ind w:firstLine="904" w:firstLineChars="377"/>
-        <w:jc w:val="left"/>
-        <w:rPr>
-          <w:rFonts w:hint="default" w:ascii="Arial" w:hAnsi="Arial" w:eastAsia="HelveticaNeue" w:cs="Arial"/>
-          <w:i w:val="0"/>
-          <w:iCs w:val="0"/>
-          <w:color w:val="000000" w:themeColor="text1"/>
-          <w:kern w:val="0"/>
-          <w:sz w:val="24"/>
-          <w:szCs w:val="24"/>
-          <w:lang w:val="en-US" w:eastAsia="zh-CN" w:bidi="ar"/>
-        </w:rPr>
-      </w:pPr>
-    </w:p>
-    <w:p>
-      <w:pPr>
-        <w:keepNext w:val="0"/>
-        <w:keepLines w:val="0"/>
-        <w:widowControl/>
-        <w:suppressLineNumbers w:val="0"/>
-        <w:ind w:firstLine="720" w:firstLineChars="0"/>
-        <w:jc w:val="left"/>
-        <w:rPr>
-          <w:rFonts w:hint="default" w:ascii="Arial" w:hAnsi="Arial" w:cs="Arial"/>
-          <w:color w:val="000000" w:themeColor="text1"/>
-        </w:rPr>
-      </w:pPr>
-      <w:r>
-        <w:rPr>
-          <w:rFonts w:hint="default" w:ascii="Arial" w:hAnsi="Arial" w:eastAsia="HelveticaNeue" w:cs="Arial"/>
-          <w:color w:val="000000" w:themeColor="text1"/>
-          <w:kern w:val="0"/>
-          <w:sz w:val="24"/>
-          <w:szCs w:val="24"/>
-          <w:lang w:val="en-US" w:eastAsia="zh-CN" w:bidi="ar"/>
-        </w:rPr>
-        <w:t xml:space="preserve">4. En triant via Owned, Paid et earned média, déterminez quels sont les médias </w:t>
-      </w:r>
-    </w:p>
-    <w:p>
-      <w:pPr>
-        <w:keepNext w:val="0"/>
-        <w:keepLines w:val="0"/>
-        <w:widowControl/>
-        <w:suppressLineNumbers w:val="0"/>
-        <w:ind w:firstLine="904" w:firstLineChars="377"/>
-        <w:jc w:val="left"/>
-        <w:rPr>
-          <w:rFonts w:hint="default" w:ascii="Arial" w:hAnsi="Arial" w:cs="Arial"/>
-          <w:color w:val="000000" w:themeColor="text1"/>
-        </w:rPr>
-      </w:pPr>
-      <w:r>
-        <w:rPr>
-          <w:rFonts w:hint="default" w:ascii="Arial" w:hAnsi="Arial" w:eastAsia="HelveticaNeue" w:cs="Arial"/>
-          <w:color w:val="000000" w:themeColor="text1"/>
-          <w:kern w:val="0"/>
-          <w:sz w:val="24"/>
-          <w:szCs w:val="24"/>
-          <w:lang w:val="en-US" w:eastAsia="zh-CN" w:bidi="ar"/>
-        </w:rPr>
-        <w:t xml:space="preserve">que vous utiliserez. (Sélection des Réseaux sociaux, blog, newsletter, site, </w:t>
-      </w:r>
-    </w:p>
-    <w:p>
-      <w:pPr>
-        <w:keepNext w:val="0"/>
-        <w:keepLines w:val="0"/>
-        <w:widowControl/>
-        <w:suppressLineNumbers w:val="0"/>
-        <w:ind w:firstLine="904" w:firstLineChars="377"/>
-        <w:jc w:val="left"/>
-        <w:rPr>
-          <w:rFonts w:hint="default" w:ascii="Arial" w:hAnsi="Arial" w:eastAsia="HelveticaNeue" w:cs="Arial"/>
-          <w:color w:val="000000" w:themeColor="text1"/>
-          <w:kern w:val="0"/>
-          <w:sz w:val="24"/>
-          <w:szCs w:val="24"/>
-          <w:lang w:val="en-US" w:eastAsia="zh-CN" w:bidi="ar"/>
-        </w:rPr>
-      </w:pPr>
-      <w:r>
-        <w:rPr>
-          <w:rFonts w:hint="default" w:ascii="Arial" w:hAnsi="Arial" w:eastAsia="HelveticaNeue" w:cs="Arial"/>
-          <w:color w:val="000000" w:themeColor="text1"/>
-          <w:kern w:val="0"/>
-          <w:sz w:val="24"/>
-          <w:szCs w:val="24"/>
-          <w:lang w:val="en-US" w:eastAsia="zh-CN" w:bidi="ar"/>
-        </w:rPr>
-        <w:t xml:space="preserve">inflfluenceur ….) Justififiez votre choix. </w:t>
-      </w:r>
-    </w:p>
-    <w:p>
-      <w:pPr>
-        <w:keepNext w:val="0"/>
-        <w:keepLines w:val="0"/>
-        <w:widowControl/>
-        <w:suppressLineNumbers w:val="0"/>
-        <w:ind w:firstLine="904" w:firstLineChars="377"/>
-        <w:jc w:val="left"/>
-        <w:rPr>
-          <w:rFonts w:hint="default" w:ascii="Arial" w:hAnsi="Arial" w:eastAsia="HelveticaNeue" w:cs="Arial"/>
-          <w:color w:val="000000" w:themeColor="text1"/>
-          <w:kern w:val="0"/>
-          <w:sz w:val="24"/>
-          <w:szCs w:val="24"/>
-          <w:lang w:val="en-US" w:eastAsia="zh-CN" w:bidi="ar"/>
-        </w:rPr>
-      </w:pPr>
-    </w:p>
-    <w:p>
-      <w:pPr>
-        <w:keepNext w:val="0"/>
-        <w:keepLines w:val="0"/>
-        <w:widowControl/>
-        <w:suppressLineNumbers w:val="0"/>
-        <w:ind w:firstLine="720" w:firstLineChars="0"/>
-        <w:jc w:val="left"/>
-        <w:rPr>
-          <w:rFonts w:hint="default" w:ascii="Arial" w:hAnsi="Arial" w:cs="Arial"/>
-          <w:color w:val="000000" w:themeColor="text1"/>
-        </w:rPr>
-      </w:pPr>
-      <w:r>
-        <w:rPr>
-          <w:rFonts w:hint="default" w:ascii="Arial" w:hAnsi="Arial" w:eastAsia="HelveticaNeue" w:cs="Arial"/>
-          <w:color w:val="000000" w:themeColor="text1"/>
-          <w:kern w:val="0"/>
-          <w:sz w:val="24"/>
-          <w:szCs w:val="24"/>
-          <w:lang w:val="en-US" w:eastAsia="zh-CN" w:bidi="ar"/>
-        </w:rPr>
-        <w:t xml:space="preserve">5. Quels sont les contenus que vous mettrez en place selon les médias </w:t>
-      </w:r>
-    </w:p>
-    <w:p>
-      <w:pPr>
-        <w:keepNext w:val="0"/>
-        <w:keepLines w:val="0"/>
-        <w:widowControl/>
-        <w:suppressLineNumbers w:val="0"/>
-        <w:ind w:firstLine="904" w:firstLineChars="377"/>
-        <w:jc w:val="left"/>
-        <w:rPr>
-          <w:rFonts w:hint="default" w:ascii="Arial" w:hAnsi="Arial" w:cs="Arial"/>
-          <w:color w:val="000000" w:themeColor="text1"/>
-        </w:rPr>
-      </w:pPr>
-      <w:r>
-        <w:rPr>
-          <w:rFonts w:hint="default" w:ascii="Arial" w:hAnsi="Arial" w:eastAsia="HelveticaNeue" w:cs="Arial"/>
-          <w:color w:val="000000" w:themeColor="text1"/>
-          <w:kern w:val="0"/>
-          <w:sz w:val="24"/>
-          <w:szCs w:val="24"/>
-          <w:lang w:val="en-US" w:eastAsia="zh-CN" w:bidi="ar"/>
-        </w:rPr>
-        <w:t>sélectionnés</w:t>
-      </w:r>
-    </w:p>
     <w:p>
       <w:pPr>
         <w:rPr>
-          <w:rFonts w:hint="default" w:cs="Arial"/>
-          <w:color w:val="000000" w:themeColor="text1"/>
+          <w:rFonts w:hint="default"/>
           <w:lang w:val="fr-FR"/>
         </w:rPr>
       </w:pPr>
-      <w:r>
-        <w:rPr>
-          <w:rFonts w:hint="default" w:cs="Arial"/>
-          <w:color w:val="000000" w:themeColor="text1"/>
-          <w:lang w:val="fr-FR"/>
-        </w:rPr>
-        <w:tab/>
-      </w:r>
-    </w:p>
-    <w:p>
-      <w:pPr>
-        <w:keepNext w:val="0"/>
-        <w:keepLines w:val="0"/>
-        <w:widowControl/>
-        <w:suppressLineNumbers w:val="0"/>
-        <w:jc w:val="left"/>
-        <w:rPr>
-          <w:rFonts w:hint="default" w:ascii="Arial" w:hAnsi="Arial" w:cs="Arial"/>
-          <w:color w:val="000000" w:themeColor="text1"/>
-        </w:rPr>
-      </w:pPr>
-      <w:r>
-        <w:rPr>
-          <w:rFonts w:hint="default" w:cs="Arial"/>
-          <w:color w:val="000000" w:themeColor="text1"/>
-          <w:lang w:val="fr-FR"/>
-        </w:rPr>
-        <w:tab/>
-      </w:r>
-      <w:r>
-        <w:rPr>
-          <w:rFonts w:hint="default" w:ascii="Arial" w:hAnsi="Arial" w:eastAsia="HelveticaNeue" w:cs="Arial"/>
-          <w:color w:val="000000" w:themeColor="text1"/>
-          <w:kern w:val="0"/>
-          <w:sz w:val="24"/>
-          <w:szCs w:val="24"/>
-          <w:lang w:val="fr-FR" w:eastAsia="zh-CN" w:bidi="ar"/>
-        </w:rPr>
-        <w:t xml:space="preserve">6. </w:t>
-      </w:r>
-      <w:r>
-        <w:rPr>
-          <w:rFonts w:hint="default" w:ascii="Arial" w:hAnsi="Arial" w:eastAsia="HelveticaNeue" w:cs="Arial"/>
-          <w:color w:val="000000" w:themeColor="text1"/>
-          <w:kern w:val="0"/>
-          <w:sz w:val="24"/>
-          <w:szCs w:val="24"/>
-          <w:lang w:val="en-US" w:eastAsia="zh-CN" w:bidi="ar"/>
-        </w:rPr>
-        <w:t xml:space="preserve">Déterminez les actions mises en place selon le tunnel de conversion de </w:t>
-      </w:r>
-    </w:p>
-    <w:p>
-      <w:pPr>
-        <w:keepNext w:val="0"/>
-        <w:keepLines w:val="0"/>
-        <w:widowControl/>
-        <w:suppressLineNumbers w:val="0"/>
-        <w:ind w:firstLine="904" w:firstLineChars="377"/>
-        <w:jc w:val="left"/>
-        <w:rPr>
-          <w:rFonts w:hint="default" w:ascii="Arial" w:hAnsi="Arial" w:eastAsia="HelveticaNeue" w:cs="Arial"/>
-          <w:color w:val="000000" w:themeColor="text1"/>
-          <w:kern w:val="0"/>
-          <w:sz w:val="24"/>
-          <w:szCs w:val="24"/>
-          <w:lang w:val="en-US" w:eastAsia="zh-CN" w:bidi="ar"/>
-        </w:rPr>
-      </w:pPr>
-      <w:r>
-        <w:rPr>
-          <w:rFonts w:hint="default" w:ascii="Arial" w:hAnsi="Arial" w:eastAsia="HelveticaNeue" w:cs="Arial"/>
-          <w:color w:val="000000" w:themeColor="text1"/>
-          <w:kern w:val="0"/>
-          <w:sz w:val="24"/>
-          <w:szCs w:val="24"/>
-          <w:lang w:val="en-US" w:eastAsia="zh-CN" w:bidi="ar"/>
-        </w:rPr>
-        <w:t xml:space="preserve">l’inbound Marketing. </w:t>
-      </w:r>
-    </w:p>
-    <w:p>
-      <w:pPr>
-        <w:keepNext w:val="0"/>
-        <w:keepLines w:val="0"/>
-        <w:widowControl/>
-        <w:suppressLineNumbers w:val="0"/>
-        <w:ind w:firstLine="904" w:firstLineChars="377"/>
-        <w:jc w:val="left"/>
-        <w:rPr>
-          <w:rFonts w:hint="default" w:ascii="Arial" w:hAnsi="Arial" w:eastAsia="HelveticaNeue" w:cs="Arial"/>
-          <w:color w:val="000000" w:themeColor="text1"/>
-          <w:kern w:val="0"/>
-          <w:sz w:val="24"/>
-          <w:szCs w:val="24"/>
-          <w:lang w:val="en-US" w:eastAsia="zh-CN" w:bidi="ar"/>
-        </w:rPr>
-      </w:pPr>
-    </w:p>
-    <w:p>
-      <w:pPr>
-        <w:keepNext w:val="0"/>
-        <w:keepLines w:val="0"/>
-        <w:widowControl/>
-        <w:suppressLineNumbers w:val="0"/>
-        <w:ind w:firstLine="720" w:firstLineChars="0"/>
-        <w:jc w:val="left"/>
-        <w:rPr>
-          <w:rFonts w:hint="default" w:ascii="Arial" w:hAnsi="Arial" w:cs="Arial"/>
-          <w:color w:val="000000" w:themeColor="text1"/>
-        </w:rPr>
-      </w:pPr>
-      <w:r>
-        <w:rPr>
-          <w:rFonts w:hint="default" w:ascii="Arial" w:hAnsi="Arial" w:eastAsia="HelveticaNeue" w:cs="Arial"/>
-          <w:color w:val="000000" w:themeColor="text1"/>
-          <w:kern w:val="0"/>
-          <w:sz w:val="24"/>
-          <w:szCs w:val="24"/>
-          <w:lang w:val="en-US" w:eastAsia="zh-CN" w:bidi="ar"/>
-        </w:rPr>
-        <w:t xml:space="preserve">7. Quelles sont les KPi que vous prendrez en compte dans votre stratégie à </w:t>
-      </w:r>
-    </w:p>
-    <w:p>
-      <w:pPr>
-        <w:keepNext w:val="0"/>
-        <w:keepLines w:val="0"/>
-        <w:widowControl/>
-        <w:suppressLineNumbers w:val="0"/>
-        <w:ind w:firstLine="904" w:firstLineChars="377"/>
-        <w:jc w:val="left"/>
-        <w:rPr>
-          <w:rFonts w:hint="default" w:ascii="Arial" w:hAnsi="Arial" w:cs="Arial"/>
-          <w:color w:val="000000" w:themeColor="text1"/>
-        </w:rPr>
-      </w:pPr>
-      <w:r>
-        <w:rPr>
-          <w:rFonts w:hint="default" w:ascii="Arial" w:hAnsi="Arial" w:eastAsia="HelveticaNeue" w:cs="Arial"/>
-          <w:color w:val="000000" w:themeColor="text1"/>
-          <w:kern w:val="0"/>
-          <w:sz w:val="24"/>
-          <w:szCs w:val="24"/>
-          <w:lang w:val="en-US" w:eastAsia="zh-CN" w:bidi="ar"/>
-        </w:rPr>
-        <w:t>chaque niveau du tunnel de conversion d’Inbound Marketing.</w:t>
-      </w:r>
-    </w:p>
-    <w:p>
-      <w:pPr>
-        <w:rPr>
-          <w:rFonts w:hint="default" w:ascii="Arial" w:hAnsi="Arial" w:cs="Arial"/>
-          <w:color w:val="000000" w:themeColor="text1"/>
-          <w:lang w:val="fr-FR"/>
-        </w:rPr>
-      </w:pPr>
-    </w:p>
-    <w:p>
-      <w:pPr>
-        <w:rPr>
-          <w:rFonts w:hint="default" w:ascii="Arial" w:hAnsi="Arial" w:cs="Arial"/>
-          <w:color w:val="000000" w:themeColor="text1"/>
-          <w:lang w:val="fr-FR"/>
-        </w:rPr>
-      </w:pPr>
-    </w:p>
-    <w:p>
-      <w:pPr>
-        <w:rPr>
-          <w:rFonts w:hint="default" w:ascii="Arial" w:hAnsi="Arial" w:cs="Arial"/>
-          <w:color w:val="000000" w:themeColor="text1"/>
-          <w:lang w:val="fr-FR"/>
-        </w:rPr>
-      </w:pPr>
-    </w:p>
-    <w:p>
-      <w:pPr>
-        <w:numPr>
-          <w:ilvl w:val="0"/>
-          <w:numId w:val="2"/>
-        </w:numPr>
-        <w:rPr>
-          <w:rFonts w:hint="default" w:ascii="Arial" w:hAnsi="Arial" w:cs="Arial"/>
-          <w:color w:val="000000" w:themeColor="text1"/>
-          <w:lang w:val="fr-FR"/>
-        </w:rPr>
-      </w:pPr>
-      <w:r>
-        <w:rPr>
-          <w:rFonts w:hint="default" w:cs="Arial"/>
-          <w:color w:val="000000" w:themeColor="text1"/>
-          <w:lang w:val="fr-FR"/>
-        </w:rPr>
-        <w:t>Les cibles de communication concerne principalement les passionés du sport et egalement les fervants défenseurs de la nature et de l’environnement sans oublier les adèptes de la mode pour les professionnels de mode tels que les mannequins.</w:t>
-      </w:r>
-    </w:p>
-    <w:p>
-      <w:pPr>
-        <w:numPr>
-          <w:numId w:val="0"/>
-        </w:numPr>
-        <w:ind w:right="0" w:rightChars="0"/>
-        <w:rPr>
-          <w:rFonts w:hint="default" w:ascii="Arial" w:hAnsi="Arial" w:cs="Arial"/>
-          <w:color w:val="000000" w:themeColor="text1"/>
-          <w:lang w:val="fr-FR"/>
-        </w:rPr>
-      </w:pPr>
-    </w:p>
-    <w:p>
-      <w:pPr>
-        <w:numPr>
-          <w:ilvl w:val="0"/>
-          <w:numId w:val="2"/>
-        </w:numPr>
-        <w:rPr>
-          <w:rFonts w:hint="default" w:ascii="Arial" w:hAnsi="Arial" w:cs="Arial"/>
-          <w:color w:val="000000" w:themeColor="text1"/>
-          <w:lang w:val="fr-FR"/>
-        </w:rPr>
-      </w:pPr>
-      <w:r>
-        <w:rPr>
-          <w:rFonts w:hint="default" w:cs="Arial"/>
-          <w:color w:val="000000" w:themeColor="text1"/>
-          <w:lang w:val="fr-FR"/>
-        </w:rPr>
-        <w:t xml:space="preserve"> </w:t>
-      </w:r>
       <w:bookmarkStart w:id="0" w:name="_GoBack"/>
       <w:bookmarkEnd w:id="0"/>
-    </w:p>
-    <w:p>
-      <w:pPr>
-        <w:numPr>
-          <w:numId w:val="0"/>
-        </w:numPr>
-        <w:ind w:right="0" w:rightChars="0"/>
-        <w:rPr>
-          <w:rFonts w:hint="default" w:cs="Arial"/>
-          <w:color w:val="000000" w:themeColor="text1"/>
-          <w:lang w:val="fr-FR"/>
-        </w:rPr>
-      </w:pPr>
-    </w:p>
-    <w:p>
-      <w:pPr>
-        <w:numPr>
-          <w:numId w:val="0"/>
-        </w:numPr>
-        <w:ind w:right="0" w:rightChars="0"/>
-        <w:rPr>
-          <w:rFonts w:hint="default" w:cs="Arial"/>
-          <w:color w:val="000000" w:themeColor="text1"/>
-          <w:lang w:val="fr-FR"/>
-        </w:rPr>
-      </w:pPr>
     </w:p>
     <w:sectPr>
       <w:pgSz w:w="12240" w:h="15840"/>
@@ -4388,18 +2983,6 @@
 <file path=word/numbering.xml><?xml version="1.0" encoding="utf-8"?>
 <w:numbering xmlns:wpc="http://schemas.microsoft.com/office/word/2010/wordprocessingCanvas" xmlns:mc="http://schemas.openxmlformats.org/markup-compatibility/2006" xmlns:o="urn:schemas-microsoft-com:office:office" xmlns:r="http://schemas.openxmlformats.org/officeDocument/2006/relationships" xmlns:m="http://schemas.openxmlformats.org/officeDocument/2006/math" xmlns:v="urn:schemas-microsoft-com:vml" xmlns:wp14="http://schemas.microsoft.com/office/word/2010/wordprocessingDrawing" xmlns:wp="http://schemas.openxmlformats.org/drawingml/2006/wordprocessingDrawing" xmlns:w10="urn:schemas-microsoft-com:office:word" xmlns:w="http://schemas.openxmlformats.org/wordprocessingml/2006/main" xmlns:w14="http://schemas.microsoft.com/office/word/2010/wordml" xmlns:wpg="http://schemas.microsoft.com/office/word/2010/wordprocessingGroup" xmlns:wpi="http://schemas.microsoft.com/office/word/2010/wordprocessingInk" xmlns:wne="http://schemas.microsoft.com/office/word/2006/wordml" xmlns:wps="http://schemas.microsoft.com/office/word/2010/wordprocessingShape" xmlns:wpsCustomData="http://www.wps.cn/officeDocument/2013/wpsCustomData" mc:Ignorable="w14 wp14">
   <w:abstractNum w:abstractNumId="0">
-    <w:nsid w:val="CA032454"/>
-    <w:multiLevelType w:val="singleLevel"/>
-    <w:tmpl w:val="CA032454"/>
-    <w:lvl w:ilvl="0" w:tentative="0">
-      <w:start w:val="1"/>
-      <w:numFmt w:val="decimal"/>
-      <w:suff w:val="space"/>
-      <w:lvlText w:val="%1."/>
-      <w:lvlJc w:val="left"/>
-    </w:lvl>
-  </w:abstractNum>
-  <w:abstractNum w:abstractNumId="1">
     <w:nsid w:val="0053208E"/>
     <w:multiLevelType w:val="multilevel"/>
     <w:tmpl w:val="0053208E"/>
@@ -4527,9 +3110,6 @@
     </w:lvl>
   </w:abstractNum>
   <w:num w:numId="1">
-    <w:abstractNumId w:val="1"/>
-  </w:num>
-  <w:num w:numId="2">
     <w:abstractNumId w:val="0"/>
   </w:num>
 </w:numbering>

</xml_diff>